<commit_message>
Diagramas agregados CU y Sec
</commit_message>
<xml_diff>
--- a/Documentación/Final/Ahorcado Multijugador documentacion.docx
+++ b/Documentación/Final/Ahorcado Multijugador documentacion.docx
@@ -4355,7 +4355,67 @@
           <w:sz w:val="24"/>
           <w:szCs w:val="24"/>
         </w:rPr>
-        <w:t>Al parecer surgió en la época victoriana," dice Tony Augarde autor de "La Guía de Oxford de Juegos de palabras" (Oxford University Press).</w:t>
+        <w:t xml:space="preserve">Al parecer surgió en la época victoriana," dice Tony </w:t>
+      </w:r>
+      <w:proofErr w:type="spellStart"/>
+      <w:r>
+        <w:rPr>
+          <w:rFonts w:ascii="Arial" w:hAnsi="Arial" w:cs="Arial"/>
+          <w:color w:val="000000" w:themeColor="text1"/>
+          <w:sz w:val="24"/>
+          <w:szCs w:val="24"/>
+        </w:rPr>
+        <w:t>Augarde</w:t>
+      </w:r>
+      <w:proofErr w:type="spellEnd"/>
+      <w:r>
+        <w:rPr>
+          <w:rFonts w:ascii="Arial" w:hAnsi="Arial" w:cs="Arial"/>
+          <w:color w:val="000000" w:themeColor="text1"/>
+          <w:sz w:val="24"/>
+          <w:szCs w:val="24"/>
+        </w:rPr>
+        <w:t xml:space="preserve"> autor de "La Guía de Oxford de Juegos de palabras" (Oxford </w:t>
+      </w:r>
+      <w:proofErr w:type="spellStart"/>
+      <w:r>
+        <w:rPr>
+          <w:rFonts w:ascii="Arial" w:hAnsi="Arial" w:cs="Arial"/>
+          <w:color w:val="000000" w:themeColor="text1"/>
+          <w:sz w:val="24"/>
+          <w:szCs w:val="24"/>
+        </w:rPr>
+        <w:t>University</w:t>
+      </w:r>
+      <w:proofErr w:type="spellEnd"/>
+      <w:r>
+        <w:rPr>
+          <w:rFonts w:ascii="Arial" w:hAnsi="Arial" w:cs="Arial"/>
+          <w:color w:val="000000" w:themeColor="text1"/>
+          <w:sz w:val="24"/>
+          <w:szCs w:val="24"/>
+        </w:rPr>
+        <w:t xml:space="preserve"> </w:t>
+      </w:r>
+      <w:proofErr w:type="spellStart"/>
+      <w:r>
+        <w:rPr>
+          <w:rFonts w:ascii="Arial" w:hAnsi="Arial" w:cs="Arial"/>
+          <w:color w:val="000000" w:themeColor="text1"/>
+          <w:sz w:val="24"/>
+          <w:szCs w:val="24"/>
+        </w:rPr>
+        <w:t>Press</w:t>
+      </w:r>
+      <w:proofErr w:type="spellEnd"/>
+      <w:r>
+        <w:rPr>
+          <w:rFonts w:ascii="Arial" w:hAnsi="Arial" w:cs="Arial"/>
+          <w:color w:val="000000" w:themeColor="text1"/>
+          <w:sz w:val="24"/>
+          <w:szCs w:val="24"/>
+        </w:rPr>
+        <w:t>).</w:t>
       </w:r>
     </w:p>
     <w:p>
@@ -4376,7 +4436,227 @@
           <w:sz w:val="24"/>
           <w:szCs w:val="24"/>
         </w:rPr>
-        <w:t>El juego es mencionado en 1894 en "The Traditional Games of England, Scotland, and Ireland - Vol I" (Juegos tradicionales de Inglaterra, Escocia e Irlanda) ​ de Alice Bertha Gomme bajo el nombre "Birds, Beasts, and Fishes" (Pájaros, Bestias y Peces). Las reglas eran simples: un jugador anota la primera y última letra de una palabra de un animal, y el otro jugador adivina las letras en el medio.</w:t>
+        <w:t>El juego es mencionado en 1894 en "</w:t>
+      </w:r>
+      <w:proofErr w:type="spellStart"/>
+      <w:r>
+        <w:rPr>
+          <w:rFonts w:ascii="Arial" w:hAnsi="Arial" w:cs="Arial"/>
+          <w:color w:val="000000" w:themeColor="text1"/>
+          <w:sz w:val="24"/>
+          <w:szCs w:val="24"/>
+        </w:rPr>
+        <w:t>The</w:t>
+      </w:r>
+      <w:proofErr w:type="spellEnd"/>
+      <w:r>
+        <w:rPr>
+          <w:rFonts w:ascii="Arial" w:hAnsi="Arial" w:cs="Arial"/>
+          <w:color w:val="000000" w:themeColor="text1"/>
+          <w:sz w:val="24"/>
+          <w:szCs w:val="24"/>
+        </w:rPr>
+        <w:t xml:space="preserve"> </w:t>
+      </w:r>
+      <w:proofErr w:type="spellStart"/>
+      <w:r>
+        <w:rPr>
+          <w:rFonts w:ascii="Arial" w:hAnsi="Arial" w:cs="Arial"/>
+          <w:color w:val="000000" w:themeColor="text1"/>
+          <w:sz w:val="24"/>
+          <w:szCs w:val="24"/>
+        </w:rPr>
+        <w:t>Traditional</w:t>
+      </w:r>
+      <w:proofErr w:type="spellEnd"/>
+      <w:r>
+        <w:rPr>
+          <w:rFonts w:ascii="Arial" w:hAnsi="Arial" w:cs="Arial"/>
+          <w:color w:val="000000" w:themeColor="text1"/>
+          <w:sz w:val="24"/>
+          <w:szCs w:val="24"/>
+        </w:rPr>
+        <w:t xml:space="preserve"> </w:t>
+      </w:r>
+      <w:proofErr w:type="spellStart"/>
+      <w:r>
+        <w:rPr>
+          <w:rFonts w:ascii="Arial" w:hAnsi="Arial" w:cs="Arial"/>
+          <w:color w:val="000000" w:themeColor="text1"/>
+          <w:sz w:val="24"/>
+          <w:szCs w:val="24"/>
+        </w:rPr>
+        <w:t>Games</w:t>
+      </w:r>
+      <w:proofErr w:type="spellEnd"/>
+      <w:r>
+        <w:rPr>
+          <w:rFonts w:ascii="Arial" w:hAnsi="Arial" w:cs="Arial"/>
+          <w:color w:val="000000" w:themeColor="text1"/>
+          <w:sz w:val="24"/>
+          <w:szCs w:val="24"/>
+        </w:rPr>
+        <w:t xml:space="preserve"> </w:t>
+      </w:r>
+      <w:proofErr w:type="spellStart"/>
+      <w:r>
+        <w:rPr>
+          <w:rFonts w:ascii="Arial" w:hAnsi="Arial" w:cs="Arial"/>
+          <w:color w:val="000000" w:themeColor="text1"/>
+          <w:sz w:val="24"/>
+          <w:szCs w:val="24"/>
+        </w:rPr>
+        <w:t>of</w:t>
+      </w:r>
+      <w:proofErr w:type="spellEnd"/>
+      <w:r>
+        <w:rPr>
+          <w:rFonts w:ascii="Arial" w:hAnsi="Arial" w:cs="Arial"/>
+          <w:color w:val="000000" w:themeColor="text1"/>
+          <w:sz w:val="24"/>
+          <w:szCs w:val="24"/>
+        </w:rPr>
+        <w:t xml:space="preserve"> </w:t>
+      </w:r>
+      <w:proofErr w:type="spellStart"/>
+      <w:r>
+        <w:rPr>
+          <w:rFonts w:ascii="Arial" w:hAnsi="Arial" w:cs="Arial"/>
+          <w:color w:val="000000" w:themeColor="text1"/>
+          <w:sz w:val="24"/>
+          <w:szCs w:val="24"/>
+        </w:rPr>
+        <w:t>England</w:t>
+      </w:r>
+      <w:proofErr w:type="spellEnd"/>
+      <w:r>
+        <w:rPr>
+          <w:rFonts w:ascii="Arial" w:hAnsi="Arial" w:cs="Arial"/>
+          <w:color w:val="000000" w:themeColor="text1"/>
+          <w:sz w:val="24"/>
+          <w:szCs w:val="24"/>
+        </w:rPr>
+        <w:t xml:space="preserve">, Scotland, and </w:t>
+      </w:r>
+      <w:proofErr w:type="spellStart"/>
+      <w:r>
+        <w:rPr>
+          <w:rFonts w:ascii="Arial" w:hAnsi="Arial" w:cs="Arial"/>
+          <w:color w:val="000000" w:themeColor="text1"/>
+          <w:sz w:val="24"/>
+          <w:szCs w:val="24"/>
+        </w:rPr>
+        <w:t>Ireland</w:t>
+      </w:r>
+      <w:proofErr w:type="spellEnd"/>
+      <w:r>
+        <w:rPr>
+          <w:rFonts w:ascii="Arial" w:hAnsi="Arial" w:cs="Arial"/>
+          <w:color w:val="000000" w:themeColor="text1"/>
+          <w:sz w:val="24"/>
+          <w:szCs w:val="24"/>
+        </w:rPr>
+        <w:t xml:space="preserve"> - </w:t>
+      </w:r>
+      <w:proofErr w:type="spellStart"/>
+      <w:r>
+        <w:rPr>
+          <w:rFonts w:ascii="Arial" w:hAnsi="Arial" w:cs="Arial"/>
+          <w:color w:val="000000" w:themeColor="text1"/>
+          <w:sz w:val="24"/>
+          <w:szCs w:val="24"/>
+        </w:rPr>
+        <w:t>Vol</w:t>
+      </w:r>
+      <w:proofErr w:type="spellEnd"/>
+      <w:r>
+        <w:rPr>
+          <w:rFonts w:ascii="Arial" w:hAnsi="Arial" w:cs="Arial"/>
+          <w:color w:val="000000" w:themeColor="text1"/>
+          <w:sz w:val="24"/>
+          <w:szCs w:val="24"/>
+        </w:rPr>
+        <w:t xml:space="preserve"> I" (Juegos tradicionales de Inglaterra, Escocia e Irlanda) ​ de Alice Bertha </w:t>
+      </w:r>
+      <w:proofErr w:type="spellStart"/>
+      <w:r>
+        <w:rPr>
+          <w:rFonts w:ascii="Arial" w:hAnsi="Arial" w:cs="Arial"/>
+          <w:color w:val="000000" w:themeColor="text1"/>
+          <w:sz w:val="24"/>
+          <w:szCs w:val="24"/>
+        </w:rPr>
+        <w:t>Gomme</w:t>
+      </w:r>
+      <w:proofErr w:type="spellEnd"/>
+      <w:r>
+        <w:rPr>
+          <w:rFonts w:ascii="Arial" w:hAnsi="Arial" w:cs="Arial"/>
+          <w:color w:val="000000" w:themeColor="text1"/>
+          <w:sz w:val="24"/>
+          <w:szCs w:val="24"/>
+        </w:rPr>
+        <w:t xml:space="preserve"> bajo el nombre "</w:t>
+      </w:r>
+      <w:proofErr w:type="spellStart"/>
+      <w:r>
+        <w:rPr>
+          <w:rFonts w:ascii="Arial" w:hAnsi="Arial" w:cs="Arial"/>
+          <w:color w:val="000000" w:themeColor="text1"/>
+          <w:sz w:val="24"/>
+          <w:szCs w:val="24"/>
+        </w:rPr>
+        <w:t>Birds</w:t>
+      </w:r>
+      <w:proofErr w:type="spellEnd"/>
+      <w:r>
+        <w:rPr>
+          <w:rFonts w:ascii="Arial" w:hAnsi="Arial" w:cs="Arial"/>
+          <w:color w:val="000000" w:themeColor="text1"/>
+          <w:sz w:val="24"/>
+          <w:szCs w:val="24"/>
+        </w:rPr>
+        <w:t xml:space="preserve">, </w:t>
+      </w:r>
+      <w:proofErr w:type="spellStart"/>
+      <w:r>
+        <w:rPr>
+          <w:rFonts w:ascii="Arial" w:hAnsi="Arial" w:cs="Arial"/>
+          <w:color w:val="000000" w:themeColor="text1"/>
+          <w:sz w:val="24"/>
+          <w:szCs w:val="24"/>
+        </w:rPr>
+        <w:t>Beasts</w:t>
+      </w:r>
+      <w:proofErr w:type="spellEnd"/>
+      <w:r>
+        <w:rPr>
+          <w:rFonts w:ascii="Arial" w:hAnsi="Arial" w:cs="Arial"/>
+          <w:color w:val="000000" w:themeColor="text1"/>
+          <w:sz w:val="24"/>
+          <w:szCs w:val="24"/>
+        </w:rPr>
+        <w:t xml:space="preserve">, and </w:t>
+      </w:r>
+      <w:proofErr w:type="spellStart"/>
+      <w:r>
+        <w:rPr>
+          <w:rFonts w:ascii="Arial" w:hAnsi="Arial" w:cs="Arial"/>
+          <w:color w:val="000000" w:themeColor="text1"/>
+          <w:sz w:val="24"/>
+          <w:szCs w:val="24"/>
+        </w:rPr>
+        <w:t>Fishes</w:t>
+      </w:r>
+      <w:proofErr w:type="spellEnd"/>
+      <w:r>
+        <w:rPr>
+          <w:rFonts w:ascii="Arial" w:hAnsi="Arial" w:cs="Arial"/>
+          <w:color w:val="000000" w:themeColor="text1"/>
+          <w:sz w:val="24"/>
+          <w:szCs w:val="24"/>
+        </w:rPr>
+        <w:t>" (Pájaros, Bestias y Peces). Las reglas eran simples: un jugador anota la primera y última letra de una palabra de un animal, y el otro jugador adivina las letras en el medio.</w:t>
       </w:r>
     </w:p>
     <w:p>
@@ -4397,7 +4677,27 @@
           <w:sz w:val="24"/>
           <w:szCs w:val="24"/>
         </w:rPr>
-        <w:t>En otras fuentes el juego se llama "Horca", "El Juego de Hangin'", o "Suspensión".</w:t>
+        <w:t xml:space="preserve">En otras fuentes el juego se llama "Horca", "El Juego de </w:t>
+      </w:r>
+      <w:proofErr w:type="spellStart"/>
+      <w:r>
+        <w:rPr>
+          <w:rFonts w:ascii="Arial" w:hAnsi="Arial" w:cs="Arial"/>
+          <w:color w:val="000000" w:themeColor="text1"/>
+          <w:sz w:val="24"/>
+          <w:szCs w:val="24"/>
+        </w:rPr>
+        <w:t>Hangin</w:t>
+      </w:r>
+      <w:proofErr w:type="spellEnd"/>
+      <w:r>
+        <w:rPr>
+          <w:rFonts w:ascii="Arial" w:hAnsi="Arial" w:cs="Arial"/>
+          <w:color w:val="000000" w:themeColor="text1"/>
+          <w:sz w:val="24"/>
+          <w:szCs w:val="24"/>
+        </w:rPr>
+        <w:t>'", o "Suspensión".</w:t>
       </w:r>
     </w:p>
     <w:p>
@@ -4418,7 +4718,47 @@
           <w:sz w:val="24"/>
           <w:szCs w:val="24"/>
         </w:rPr>
-        <w:t>El Ahorcado ha aparecido en el sistema de videojuegos Speak &amp; Spell de 1978 bajo el nombre de "Palabra Misterio" y en la actualidad (2014), a veces, se juega en los foros de Internet.</w:t>
+        <w:t xml:space="preserve">El Ahorcado ha aparecido en el sistema de videojuegos </w:t>
+      </w:r>
+      <w:proofErr w:type="spellStart"/>
+      <w:r>
+        <w:rPr>
+          <w:rFonts w:ascii="Arial" w:hAnsi="Arial" w:cs="Arial"/>
+          <w:color w:val="000000" w:themeColor="text1"/>
+          <w:sz w:val="24"/>
+          <w:szCs w:val="24"/>
+        </w:rPr>
+        <w:t>Speak</w:t>
+      </w:r>
+      <w:proofErr w:type="spellEnd"/>
+      <w:r>
+        <w:rPr>
+          <w:rFonts w:ascii="Arial" w:hAnsi="Arial" w:cs="Arial"/>
+          <w:color w:val="000000" w:themeColor="text1"/>
+          <w:sz w:val="24"/>
+          <w:szCs w:val="24"/>
+        </w:rPr>
+        <w:t xml:space="preserve"> &amp; </w:t>
+      </w:r>
+      <w:proofErr w:type="spellStart"/>
+      <w:r>
+        <w:rPr>
+          <w:rFonts w:ascii="Arial" w:hAnsi="Arial" w:cs="Arial"/>
+          <w:color w:val="000000" w:themeColor="text1"/>
+          <w:sz w:val="24"/>
+          <w:szCs w:val="24"/>
+        </w:rPr>
+        <w:t>Spell</w:t>
+      </w:r>
+      <w:proofErr w:type="spellEnd"/>
+      <w:r>
+        <w:rPr>
+          <w:rFonts w:ascii="Arial" w:hAnsi="Arial" w:cs="Arial"/>
+          <w:color w:val="000000" w:themeColor="text1"/>
+          <w:sz w:val="24"/>
+          <w:szCs w:val="24"/>
+        </w:rPr>
+        <w:t xml:space="preserve"> de 1978 bajo el nombre de "Palabra Misterio" y en la actualidad (2014), a veces, se juega en los foros de Internet.</w:t>
       </w:r>
     </w:p>
     <w:p>
@@ -4481,7 +4821,107 @@
           <w:sz w:val="24"/>
           <w:szCs w:val="24"/>
         </w:rPr>
-        <w:t>La posibilidad de utilizar un ordenador para jugar en red comenzó en torno a 1979, cuando un grupo de estudiantes de la Universidad de Essex crearon una versión informática multiusuario de un juego de rol llamado “Dungeons &amp; Dragons”, basado en una interfaz de texto mediante el cual los usuarios podían ir avanzando en la historia. Así surgió un nuevo tipo de juegos conocidos como MUD (Multi-User Dungeons o Domains) que se desarrollaría rápidamente por la aún poco conocida Internet, surgiendo así las primeras comunidades virtuales.</w:t>
+        <w:t>La posibilidad de utilizar un ordenador para jugar en red comenzó en torno a 1979, cuando un grupo de estudiantes de la Universidad de Essex crearon una versión informática multiusuario de un juego de rol llamado “</w:t>
+      </w:r>
+      <w:proofErr w:type="spellStart"/>
+      <w:r>
+        <w:rPr>
+          <w:rFonts w:ascii="Arial" w:hAnsi="Arial" w:cs="Arial"/>
+          <w:color w:val="000000" w:themeColor="text1"/>
+          <w:sz w:val="24"/>
+          <w:szCs w:val="24"/>
+        </w:rPr>
+        <w:t>Dungeons</w:t>
+      </w:r>
+      <w:proofErr w:type="spellEnd"/>
+      <w:r>
+        <w:rPr>
+          <w:rFonts w:ascii="Arial" w:hAnsi="Arial" w:cs="Arial"/>
+          <w:color w:val="000000" w:themeColor="text1"/>
+          <w:sz w:val="24"/>
+          <w:szCs w:val="24"/>
+        </w:rPr>
+        <w:t xml:space="preserve"> &amp; </w:t>
+      </w:r>
+      <w:proofErr w:type="spellStart"/>
+      <w:r>
+        <w:rPr>
+          <w:rFonts w:ascii="Arial" w:hAnsi="Arial" w:cs="Arial"/>
+          <w:color w:val="000000" w:themeColor="text1"/>
+          <w:sz w:val="24"/>
+          <w:szCs w:val="24"/>
+        </w:rPr>
+        <w:t>Dragons</w:t>
+      </w:r>
+      <w:proofErr w:type="spellEnd"/>
+      <w:r>
+        <w:rPr>
+          <w:rFonts w:ascii="Arial" w:hAnsi="Arial" w:cs="Arial"/>
+          <w:color w:val="000000" w:themeColor="text1"/>
+          <w:sz w:val="24"/>
+          <w:szCs w:val="24"/>
+        </w:rPr>
+        <w:t>”, basado en una interfaz de texto mediante el cual los usuarios podían ir avanzando en la historia. Así surgió un nuevo tipo de juegos conocidos como MUD (Multi-</w:t>
+      </w:r>
+      <w:proofErr w:type="spellStart"/>
+      <w:r>
+        <w:rPr>
+          <w:rFonts w:ascii="Arial" w:hAnsi="Arial" w:cs="Arial"/>
+          <w:color w:val="000000" w:themeColor="text1"/>
+          <w:sz w:val="24"/>
+          <w:szCs w:val="24"/>
+        </w:rPr>
+        <w:t>User</w:t>
+      </w:r>
+      <w:proofErr w:type="spellEnd"/>
+      <w:r>
+        <w:rPr>
+          <w:rFonts w:ascii="Arial" w:hAnsi="Arial" w:cs="Arial"/>
+          <w:color w:val="000000" w:themeColor="text1"/>
+          <w:sz w:val="24"/>
+          <w:szCs w:val="24"/>
+        </w:rPr>
+        <w:t xml:space="preserve"> </w:t>
+      </w:r>
+      <w:proofErr w:type="spellStart"/>
+      <w:r>
+        <w:rPr>
+          <w:rFonts w:ascii="Arial" w:hAnsi="Arial" w:cs="Arial"/>
+          <w:color w:val="000000" w:themeColor="text1"/>
+          <w:sz w:val="24"/>
+          <w:szCs w:val="24"/>
+        </w:rPr>
+        <w:t>Dungeons</w:t>
+      </w:r>
+      <w:proofErr w:type="spellEnd"/>
+      <w:r>
+        <w:rPr>
+          <w:rFonts w:ascii="Arial" w:hAnsi="Arial" w:cs="Arial"/>
+          <w:color w:val="000000" w:themeColor="text1"/>
+          <w:sz w:val="24"/>
+          <w:szCs w:val="24"/>
+        </w:rPr>
+        <w:t xml:space="preserve"> o </w:t>
+      </w:r>
+      <w:proofErr w:type="spellStart"/>
+      <w:r>
+        <w:rPr>
+          <w:rFonts w:ascii="Arial" w:hAnsi="Arial" w:cs="Arial"/>
+          <w:color w:val="000000" w:themeColor="text1"/>
+          <w:sz w:val="24"/>
+          <w:szCs w:val="24"/>
+        </w:rPr>
+        <w:t>Domains</w:t>
+      </w:r>
+      <w:proofErr w:type="spellEnd"/>
+      <w:r>
+        <w:rPr>
+          <w:rFonts w:ascii="Arial" w:hAnsi="Arial" w:cs="Arial"/>
+          <w:color w:val="000000" w:themeColor="text1"/>
+          <w:sz w:val="24"/>
+          <w:szCs w:val="24"/>
+        </w:rPr>
+        <w:t>) que se desarrollaría rápidamente por la aún poco conocida Internet, surgiendo así las primeras comunidades virtuales.</w:t>
       </w:r>
     </w:p>
     <w:p>
@@ -4502,7 +4942,87 @@
           <w:sz w:val="24"/>
           <w:szCs w:val="24"/>
         </w:rPr>
-        <w:t>El primer juego multiusuario que incorporó imágenes fue Hábitat en 1986, creado por Lucas Films Games y destinado para el Commodore 64. De él surgieron posteriormente juegos como el EverQuest, Asheron’s o Ultima Online.</w:t>
+        <w:t xml:space="preserve">El primer juego multiusuario que incorporó imágenes fue Hábitat en 1986, creado por Lucas Films </w:t>
+      </w:r>
+      <w:proofErr w:type="spellStart"/>
+      <w:r>
+        <w:rPr>
+          <w:rFonts w:ascii="Arial" w:hAnsi="Arial" w:cs="Arial"/>
+          <w:color w:val="000000" w:themeColor="text1"/>
+          <w:sz w:val="24"/>
+          <w:szCs w:val="24"/>
+        </w:rPr>
+        <w:t>Games</w:t>
+      </w:r>
+      <w:proofErr w:type="spellEnd"/>
+      <w:r>
+        <w:rPr>
+          <w:rFonts w:ascii="Arial" w:hAnsi="Arial" w:cs="Arial"/>
+          <w:color w:val="000000" w:themeColor="text1"/>
+          <w:sz w:val="24"/>
+          <w:szCs w:val="24"/>
+        </w:rPr>
+        <w:t xml:space="preserve"> y destinado para el </w:t>
+      </w:r>
+      <w:proofErr w:type="spellStart"/>
+      <w:r>
+        <w:rPr>
+          <w:rFonts w:ascii="Arial" w:hAnsi="Arial" w:cs="Arial"/>
+          <w:color w:val="000000" w:themeColor="text1"/>
+          <w:sz w:val="24"/>
+          <w:szCs w:val="24"/>
+        </w:rPr>
+        <w:t>Commodore</w:t>
+      </w:r>
+      <w:proofErr w:type="spellEnd"/>
+      <w:r>
+        <w:rPr>
+          <w:rFonts w:ascii="Arial" w:hAnsi="Arial" w:cs="Arial"/>
+          <w:color w:val="000000" w:themeColor="text1"/>
+          <w:sz w:val="24"/>
+          <w:szCs w:val="24"/>
+        </w:rPr>
+        <w:t xml:space="preserve"> 64. De él surgieron posteriormente juegos como el </w:t>
+      </w:r>
+      <w:proofErr w:type="spellStart"/>
+      <w:r>
+        <w:rPr>
+          <w:rFonts w:ascii="Arial" w:hAnsi="Arial" w:cs="Arial"/>
+          <w:color w:val="000000" w:themeColor="text1"/>
+          <w:sz w:val="24"/>
+          <w:szCs w:val="24"/>
+        </w:rPr>
+        <w:t>EverQuest</w:t>
+      </w:r>
+      <w:proofErr w:type="spellEnd"/>
+      <w:r>
+        <w:rPr>
+          <w:rFonts w:ascii="Arial" w:hAnsi="Arial" w:cs="Arial"/>
+          <w:color w:val="000000" w:themeColor="text1"/>
+          <w:sz w:val="24"/>
+          <w:szCs w:val="24"/>
+        </w:rPr>
+        <w:t xml:space="preserve">, </w:t>
+      </w:r>
+      <w:proofErr w:type="spellStart"/>
+      <w:r>
+        <w:rPr>
+          <w:rFonts w:ascii="Arial" w:hAnsi="Arial" w:cs="Arial"/>
+          <w:color w:val="000000" w:themeColor="text1"/>
+          <w:sz w:val="24"/>
+          <w:szCs w:val="24"/>
+        </w:rPr>
+        <w:t>Asheron’s</w:t>
+      </w:r>
+      <w:proofErr w:type="spellEnd"/>
+      <w:r>
+        <w:rPr>
+          <w:rFonts w:ascii="Arial" w:hAnsi="Arial" w:cs="Arial"/>
+          <w:color w:val="000000" w:themeColor="text1"/>
+          <w:sz w:val="24"/>
+          <w:szCs w:val="24"/>
+        </w:rPr>
+        <w:t xml:space="preserve"> o Ultima Online.</w:t>
       </w:r>
     </w:p>
     <w:p>
@@ -4523,7 +5043,47 @@
           <w:sz w:val="24"/>
           <w:szCs w:val="24"/>
         </w:rPr>
-        <w:t>Pero la verdadera revolución de los juegos en red surgió en 1993 con la creación de la World Wide Web. Los usuarios tenían la posibilidad de acceder gratuitamente a versiones reducidas de videojuegos para ordenador con fines básicamente promocionales, como es el caso de la primera entrega del Doom. Además, la rápida difusión de Internet como medio de entretenimiento facilitó la mejora de las tecnologías para la conexión en red de usuarios y su acercamiento a la sociedad.</w:t>
+        <w:t xml:space="preserve">Pero la verdadera revolución de los juegos en red surgió en 1993 con la creación de la </w:t>
+      </w:r>
+      <w:proofErr w:type="spellStart"/>
+      <w:r>
+        <w:rPr>
+          <w:rFonts w:ascii="Arial" w:hAnsi="Arial" w:cs="Arial"/>
+          <w:color w:val="000000" w:themeColor="text1"/>
+          <w:sz w:val="24"/>
+          <w:szCs w:val="24"/>
+        </w:rPr>
+        <w:t>World</w:t>
+      </w:r>
+      <w:proofErr w:type="spellEnd"/>
+      <w:r>
+        <w:rPr>
+          <w:rFonts w:ascii="Arial" w:hAnsi="Arial" w:cs="Arial"/>
+          <w:color w:val="000000" w:themeColor="text1"/>
+          <w:sz w:val="24"/>
+          <w:szCs w:val="24"/>
+        </w:rPr>
+        <w:t xml:space="preserve"> Wide Web. Los usuarios tenían la posibilidad de acceder gratuitamente a versiones reducidas de videojuegos para ordenador con fines básicamente promocionales, como es el caso de la primera entrega del </w:t>
+      </w:r>
+      <w:proofErr w:type="spellStart"/>
+      <w:r>
+        <w:rPr>
+          <w:rFonts w:ascii="Arial" w:hAnsi="Arial" w:cs="Arial"/>
+          <w:color w:val="000000" w:themeColor="text1"/>
+          <w:sz w:val="24"/>
+          <w:szCs w:val="24"/>
+        </w:rPr>
+        <w:t>Doom</w:t>
+      </w:r>
+      <w:proofErr w:type="spellEnd"/>
+      <w:r>
+        <w:rPr>
+          <w:rFonts w:ascii="Arial" w:hAnsi="Arial" w:cs="Arial"/>
+          <w:color w:val="000000" w:themeColor="text1"/>
+          <w:sz w:val="24"/>
+          <w:szCs w:val="24"/>
+        </w:rPr>
+        <w:t>. Además, la rápida difusión de Internet como medio de entretenimiento facilitó la mejora de las tecnologías para la conexión en red de usuarios y su acercamiento a la sociedad.</w:t>
       </w:r>
     </w:p>
     <w:p>
@@ -4693,7 +5253,27 @@
           <w:szCs w:val="24"/>
           <w:lang w:eastAsia="es-MX"/>
         </w:rPr>
-        <w:t>El juego consiste en el clásico ahorcado, o bien conocido como “Horca", "El Juego de Hangin'", o "Suspensión", El juego del Ahorcado consiste en 5 partidas, cada una con una palabra para descubrir. Cada palabra valdrá 60 puntos, que serán divididos entre todos los jugadores que descubran la palabra. Así, si un jugador acierta la palabra, ganará 60 puntos; Si dos jugadores aciertan, cada uno ganará 30 puntos, y así por delante.</w:t>
+        <w:t xml:space="preserve">El juego consiste en el clásico ahorcado, o bien conocido como “Horca", "El Juego de </w:t>
+      </w:r>
+      <w:proofErr w:type="spellStart"/>
+      <w:r>
+        <w:rPr>
+          <w:rFonts w:ascii="Arial" w:hAnsi="Arial" w:cs="Arial"/>
+          <w:sz w:val="24"/>
+          <w:szCs w:val="24"/>
+          <w:lang w:eastAsia="es-MX"/>
+        </w:rPr>
+        <w:t>Hangin</w:t>
+      </w:r>
+      <w:proofErr w:type="spellEnd"/>
+      <w:r>
+        <w:rPr>
+          <w:rFonts w:ascii="Arial" w:hAnsi="Arial" w:cs="Arial"/>
+          <w:sz w:val="24"/>
+          <w:szCs w:val="24"/>
+          <w:lang w:eastAsia="es-MX"/>
+        </w:rPr>
+        <w:t>'", o "Suspensión", El juego del Ahorcado consiste en 5 partidas, cada una con una palabra para descubrir. Cada palabra valdrá 60 puntos, que serán divididos entre todos los jugadores que descubran la palabra. Así, si un jugador acierta la palabra, ganará 60 puntos; Si dos jugadores aciertan, cada uno ganará 30 puntos, y así por delante.</w:t>
       </w:r>
     </w:p>
     <w:p>
@@ -5270,7 +5850,25 @@
           <w:sz w:val="24"/>
           <w:szCs w:val="24"/>
         </w:rPr>
-        <w:t>En las aplicaciones en red es muy común el paradigma cliente-servidor. El servidor es el que espera las conexiones del cliente (en un lugar claramente definido) y el cliente es el que lanza las peticiones a la maquina donde se está ejecutando el servidor, y al lugar donde está esperando el servidor (el puerto(s) específico que atiende). Una vez establecida la conexión, ésta es tratada como un stream (flujo) típico de entrada/salida.</w:t>
+        <w:t xml:space="preserve">En las aplicaciones en red es muy común el paradigma cliente-servidor. El servidor es el que espera las conexiones del cliente (en un lugar claramente definido) y el cliente es el que lanza las peticiones a la maquina donde se está ejecutando el servidor, y al lugar donde está esperando el servidor (el puerto(s) específico que atiende). Una vez establecida la conexión, ésta es tratada como un </w:t>
+      </w:r>
+      <w:proofErr w:type="spellStart"/>
+      <w:r>
+        <w:rPr>
+          <w:rFonts w:ascii="Arial" w:hAnsi="Arial" w:cs="Arial"/>
+          <w:sz w:val="24"/>
+          <w:szCs w:val="24"/>
+        </w:rPr>
+        <w:t>stream</w:t>
+      </w:r>
+      <w:proofErr w:type="spellEnd"/>
+      <w:r>
+        <w:rPr>
+          <w:rFonts w:ascii="Arial" w:hAnsi="Arial" w:cs="Arial"/>
+          <w:sz w:val="24"/>
+          <w:szCs w:val="24"/>
+        </w:rPr>
+        <w:t xml:space="preserve"> (flujo) típico de entrada/salida.</w:t>
       </w:r>
     </w:p>
     <w:p>
@@ -5289,7 +5887,79 @@
           <w:sz w:val="24"/>
           <w:szCs w:val="24"/>
         </w:rPr>
-        <w:t>A través de las clases del paquete java.net, los programas Java pueden utilizar TCP o UDP para comunicarse a través de Internet. Las clases URL, URLConnection, Socket, y SocketServer utilizan TCP para comunicarse a través de la Red. Las clases DatagramPacket y DatagramServer utilizan UDP.</w:t>
+        <w:t xml:space="preserve">A través de las clases del paquete java.net, los programas Java pueden utilizar TCP o UDP para comunicarse a través de Internet. Las clases URL, </w:t>
+      </w:r>
+      <w:proofErr w:type="spellStart"/>
+      <w:r>
+        <w:rPr>
+          <w:rFonts w:ascii="Arial" w:hAnsi="Arial" w:cs="Arial"/>
+          <w:sz w:val="24"/>
+          <w:szCs w:val="24"/>
+        </w:rPr>
+        <w:t>URLConnection</w:t>
+      </w:r>
+      <w:proofErr w:type="spellEnd"/>
+      <w:r>
+        <w:rPr>
+          <w:rFonts w:ascii="Arial" w:hAnsi="Arial" w:cs="Arial"/>
+          <w:sz w:val="24"/>
+          <w:szCs w:val="24"/>
+        </w:rPr>
+        <w:t xml:space="preserve">, Socket, y </w:t>
+      </w:r>
+      <w:proofErr w:type="spellStart"/>
+      <w:r>
+        <w:rPr>
+          <w:rFonts w:ascii="Arial" w:hAnsi="Arial" w:cs="Arial"/>
+          <w:sz w:val="24"/>
+          <w:szCs w:val="24"/>
+        </w:rPr>
+        <w:t>SocketServer</w:t>
+      </w:r>
+      <w:proofErr w:type="spellEnd"/>
+      <w:r>
+        <w:rPr>
+          <w:rFonts w:ascii="Arial" w:hAnsi="Arial" w:cs="Arial"/>
+          <w:sz w:val="24"/>
+          <w:szCs w:val="24"/>
+        </w:rPr>
+        <w:t xml:space="preserve"> utilizan TCP para comunicarse a través de la Red. Las clases </w:t>
+      </w:r>
+      <w:proofErr w:type="spellStart"/>
+      <w:r>
+        <w:rPr>
+          <w:rFonts w:ascii="Arial" w:hAnsi="Arial" w:cs="Arial"/>
+          <w:sz w:val="24"/>
+          <w:szCs w:val="24"/>
+        </w:rPr>
+        <w:t>DatagramPacket</w:t>
+      </w:r>
+      <w:proofErr w:type="spellEnd"/>
+      <w:r>
+        <w:rPr>
+          <w:rFonts w:ascii="Arial" w:hAnsi="Arial" w:cs="Arial"/>
+          <w:sz w:val="24"/>
+          <w:szCs w:val="24"/>
+        </w:rPr>
+        <w:t xml:space="preserve"> y </w:t>
+      </w:r>
+      <w:proofErr w:type="spellStart"/>
+      <w:r>
+        <w:rPr>
+          <w:rFonts w:ascii="Arial" w:hAnsi="Arial" w:cs="Arial"/>
+          <w:sz w:val="24"/>
+          <w:szCs w:val="24"/>
+        </w:rPr>
+        <w:t>DatagramServer</w:t>
+      </w:r>
+      <w:proofErr w:type="spellEnd"/>
+      <w:r>
+        <w:rPr>
+          <w:rFonts w:ascii="Arial" w:hAnsi="Arial" w:cs="Arial"/>
+          <w:sz w:val="24"/>
+          <w:szCs w:val="24"/>
+        </w:rPr>
+        <w:t xml:space="preserve"> utilizan UDP.</w:t>
       </w:r>
     </w:p>
     <w:p>
@@ -5308,7 +5978,25 @@
           <w:sz w:val="24"/>
           <w:szCs w:val="24"/>
         </w:rPr>
-        <w:t>TCP proporciona un canal de comunicación fiable punto a punto, lo que utilizan para comunicarse las aplicaciones cliente-servidor en Internet. Las clases Socket y ServerSocket del paquete java.net proporcionan un canal de comunicación independiente del sistema utilizando TCP, cada una de las cuales implementa el lado del cliente y el servidor respectivamente.</w:t>
+        <w:t xml:space="preserve">TCP proporciona un canal de comunicación fiable punto a punto, lo que utilizan para comunicarse las aplicaciones cliente-servidor en Internet. Las clases Socket y </w:t>
+      </w:r>
+      <w:proofErr w:type="spellStart"/>
+      <w:r>
+        <w:rPr>
+          <w:rFonts w:ascii="Arial" w:hAnsi="Arial" w:cs="Arial"/>
+          <w:sz w:val="24"/>
+          <w:szCs w:val="24"/>
+        </w:rPr>
+        <w:t>ServerSocket</w:t>
+      </w:r>
+      <w:proofErr w:type="spellEnd"/>
+      <w:r>
+        <w:rPr>
+          <w:rFonts w:ascii="Arial" w:hAnsi="Arial" w:cs="Arial"/>
+          <w:sz w:val="24"/>
+          <w:szCs w:val="24"/>
+        </w:rPr>
+        <w:t xml:space="preserve"> del paquete java.net proporcionan un canal de comunicación independiente del sistema utilizando TCP, cada una de las cuales implementa el lado del cliente y el servidor respectivamente.</w:t>
       </w:r>
     </w:p>
     <w:p>
@@ -5369,13 +6057,23 @@
           <w:szCs w:val="24"/>
         </w:rPr>
       </w:pPr>
-      <w:r>
-        <w:rPr>
-          <w:rFonts w:ascii="Arial" w:hAnsi="Arial" w:cs="Arial"/>
-          <w:sz w:val="24"/>
-          <w:szCs w:val="24"/>
-        </w:rPr>
-        <w:t>ServerSocket: Se encarga de implementar el extremo Servidor de la conexión en la que se esperarán las conexiones de los clientes.</w:t>
+      <w:proofErr w:type="spellStart"/>
+      <w:r>
+        <w:rPr>
+          <w:rFonts w:ascii="Arial" w:hAnsi="Arial" w:cs="Arial"/>
+          <w:sz w:val="24"/>
+          <w:szCs w:val="24"/>
+        </w:rPr>
+        <w:t>ServerSocket</w:t>
+      </w:r>
+      <w:proofErr w:type="spellEnd"/>
+      <w:r>
+        <w:rPr>
+          <w:rFonts w:ascii="Arial" w:hAnsi="Arial" w:cs="Arial"/>
+          <w:sz w:val="24"/>
+          <w:szCs w:val="24"/>
+        </w:rPr>
+        <w:t>: Se encarga de implementar el extremo Servidor de la conexión en la que se esperarán las conexiones de los clientes.</w:t>
       </w:r>
     </w:p>
     <w:p>
@@ -5393,13 +6091,23 @@
           <w:szCs w:val="24"/>
         </w:rPr>
       </w:pPr>
-      <w:r>
-        <w:rPr>
-          <w:rFonts w:ascii="Arial" w:hAnsi="Arial" w:cs="Arial"/>
-          <w:sz w:val="24"/>
-          <w:szCs w:val="24"/>
-        </w:rPr>
-        <w:t>DatagramSocket: Implementa tanto el servidor como el cliente cuando se utiliza UDP.</w:t>
+      <w:proofErr w:type="spellStart"/>
+      <w:r>
+        <w:rPr>
+          <w:rFonts w:ascii="Arial" w:hAnsi="Arial" w:cs="Arial"/>
+          <w:sz w:val="24"/>
+          <w:szCs w:val="24"/>
+        </w:rPr>
+        <w:t>DatagramSocket</w:t>
+      </w:r>
+      <w:proofErr w:type="spellEnd"/>
+      <w:r>
+        <w:rPr>
+          <w:rFonts w:ascii="Arial" w:hAnsi="Arial" w:cs="Arial"/>
+          <w:sz w:val="24"/>
+          <w:szCs w:val="24"/>
+        </w:rPr>
+        <w:t>: Implementa tanto el servidor como el cliente cuando se utiliza UDP.</w:t>
       </w:r>
     </w:p>
     <w:p>
@@ -5417,13 +6125,59 @@
           <w:szCs w:val="24"/>
         </w:rPr>
       </w:pPr>
-      <w:r>
-        <w:rPr>
-          <w:rFonts w:ascii="Arial" w:hAnsi="Arial" w:cs="Arial"/>
-          <w:sz w:val="24"/>
-          <w:szCs w:val="24"/>
-        </w:rPr>
-        <w:t xml:space="preserve">DatagramPacket: Implementa un datagram packet, que se utiliza para la creación de servicios de reparto de paquetes sin conexión. </w:t>
+      <w:proofErr w:type="spellStart"/>
+      <w:r>
+        <w:rPr>
+          <w:rFonts w:ascii="Arial" w:hAnsi="Arial" w:cs="Arial"/>
+          <w:sz w:val="24"/>
+          <w:szCs w:val="24"/>
+        </w:rPr>
+        <w:t>DatagramPacket</w:t>
+      </w:r>
+      <w:proofErr w:type="spellEnd"/>
+      <w:r>
+        <w:rPr>
+          <w:rFonts w:ascii="Arial" w:hAnsi="Arial" w:cs="Arial"/>
+          <w:sz w:val="24"/>
+          <w:szCs w:val="24"/>
+        </w:rPr>
+        <w:t xml:space="preserve">: Implementa un </w:t>
+      </w:r>
+      <w:proofErr w:type="spellStart"/>
+      <w:r>
+        <w:rPr>
+          <w:rFonts w:ascii="Arial" w:hAnsi="Arial" w:cs="Arial"/>
+          <w:sz w:val="24"/>
+          <w:szCs w:val="24"/>
+        </w:rPr>
+        <w:t>datagram</w:t>
+      </w:r>
+      <w:proofErr w:type="spellEnd"/>
+      <w:r>
+        <w:rPr>
+          <w:rFonts w:ascii="Arial" w:hAnsi="Arial" w:cs="Arial"/>
+          <w:sz w:val="24"/>
+          <w:szCs w:val="24"/>
+        </w:rPr>
+        <w:t xml:space="preserve"> </w:t>
+      </w:r>
+      <w:proofErr w:type="spellStart"/>
+      <w:r>
+        <w:rPr>
+          <w:rFonts w:ascii="Arial" w:hAnsi="Arial" w:cs="Arial"/>
+          <w:sz w:val="24"/>
+          <w:szCs w:val="24"/>
+        </w:rPr>
+        <w:t>packet</w:t>
+      </w:r>
+      <w:proofErr w:type="spellEnd"/>
+      <w:r>
+        <w:rPr>
+          <w:rFonts w:ascii="Arial" w:hAnsi="Arial" w:cs="Arial"/>
+          <w:sz w:val="24"/>
+          <w:szCs w:val="24"/>
+        </w:rPr>
+        <w:t xml:space="preserve">, que se utiliza para la creación de servicios de reparto de paquetes sin conexión. </w:t>
       </w:r>
     </w:p>
     <w:p>
@@ -5465,13 +6219,23 @@
           <w:szCs w:val="24"/>
         </w:rPr>
       </w:pPr>
-      <w:r>
-        <w:rPr>
-          <w:rFonts w:ascii="Arial" w:hAnsi="Arial" w:cs="Arial"/>
-          <w:sz w:val="24"/>
-          <w:szCs w:val="24"/>
-        </w:rPr>
-        <w:t xml:space="preserve">InetAddress: Se encarga de implementar la dirección IP. </w:t>
+      <w:proofErr w:type="spellStart"/>
+      <w:r>
+        <w:rPr>
+          <w:rFonts w:ascii="Arial" w:hAnsi="Arial" w:cs="Arial"/>
+          <w:sz w:val="24"/>
+          <w:szCs w:val="24"/>
+        </w:rPr>
+        <w:t>InetAddress</w:t>
+      </w:r>
+      <w:proofErr w:type="spellEnd"/>
+      <w:r>
+        <w:rPr>
+          <w:rFonts w:ascii="Arial" w:hAnsi="Arial" w:cs="Arial"/>
+          <w:sz w:val="24"/>
+          <w:szCs w:val="24"/>
+        </w:rPr>
+        <w:t xml:space="preserve">: Se encarga de implementar la dirección IP. </w:t>
       </w:r>
     </w:p>
     <w:p>
@@ -5490,7 +6254,43 @@
           <w:sz w:val="24"/>
           <w:szCs w:val="24"/>
         </w:rPr>
-        <w:t>Se utilizará el IDE Netbeans ya que puede ser usada para desarrollar cualquier tipo de aplicación, Reutilización de módulos, Permite el uso de herramientas AWT para generacion de interfaces y requiere de una Instalación y actualización simple.</w:t>
+        <w:t xml:space="preserve">Se utilizará el IDE </w:t>
+      </w:r>
+      <w:proofErr w:type="spellStart"/>
+      <w:r>
+        <w:rPr>
+          <w:rFonts w:ascii="Arial" w:hAnsi="Arial" w:cs="Arial"/>
+          <w:sz w:val="24"/>
+          <w:szCs w:val="24"/>
+        </w:rPr>
+        <w:t>Netbeans</w:t>
+      </w:r>
+      <w:proofErr w:type="spellEnd"/>
+      <w:r>
+        <w:rPr>
+          <w:rFonts w:ascii="Arial" w:hAnsi="Arial" w:cs="Arial"/>
+          <w:sz w:val="24"/>
+          <w:szCs w:val="24"/>
+        </w:rPr>
+        <w:t xml:space="preserve"> ya que puede ser usada para desarrollar cualquier tipo de aplicación, Reutilización de módulos, Permite el uso de herramientas AWT para </w:t>
+      </w:r>
+      <w:proofErr w:type="spellStart"/>
+      <w:r>
+        <w:rPr>
+          <w:rFonts w:ascii="Arial" w:hAnsi="Arial" w:cs="Arial"/>
+          <w:sz w:val="24"/>
+          <w:szCs w:val="24"/>
+        </w:rPr>
+        <w:t>generacion</w:t>
+      </w:r>
+      <w:proofErr w:type="spellEnd"/>
+      <w:r>
+        <w:rPr>
+          <w:rFonts w:ascii="Arial" w:hAnsi="Arial" w:cs="Arial"/>
+          <w:sz w:val="24"/>
+          <w:szCs w:val="24"/>
+        </w:rPr>
+        <w:t xml:space="preserve"> de interfaces y requiere de una Instalación y actualización simple.</w:t>
       </w:r>
     </w:p>
     <w:p>
@@ -6244,7 +7044,25 @@
                 <w:sz w:val="24"/>
                 <w:szCs w:val="24"/>
               </w:rPr>
-              <w:t xml:space="preserve">El usuario debe ingresar en un campo de texto (textfield) un nombre de usuario que lo identifique dentro de la sala. </w:t>
+              <w:t>El usuario debe ingresar en un campo de texto (</w:t>
+            </w:r>
+            <w:proofErr w:type="spellStart"/>
+            <w:r>
+              <w:rPr>
+                <w:rFonts w:ascii="Arial" w:hAnsi="Arial" w:cs="Arial"/>
+                <w:sz w:val="24"/>
+                <w:szCs w:val="24"/>
+              </w:rPr>
+              <w:t>textfield</w:t>
+            </w:r>
+            <w:proofErr w:type="spellEnd"/>
+            <w:r>
+              <w:rPr>
+                <w:rFonts w:ascii="Arial" w:hAnsi="Arial" w:cs="Arial"/>
+                <w:sz w:val="24"/>
+                <w:szCs w:val="24"/>
+              </w:rPr>
+              <w:t xml:space="preserve">) un nombre de usuario que lo identifique dentro de la sala. </w:t>
             </w:r>
           </w:p>
           <w:p>
@@ -6423,7 +7241,25 @@
                 <w:sz w:val="24"/>
                 <w:szCs w:val="24"/>
               </w:rPr>
-              <w:t>del servidor en un textfield para conectarse a la partida</w:t>
+              <w:t xml:space="preserve">del servidor en un </w:t>
+            </w:r>
+            <w:proofErr w:type="spellStart"/>
+            <w:r>
+              <w:rPr>
+                <w:rFonts w:ascii="Arial" w:hAnsi="Arial" w:cs="Arial"/>
+                <w:sz w:val="24"/>
+                <w:szCs w:val="24"/>
+              </w:rPr>
+              <w:t>textfield</w:t>
+            </w:r>
+            <w:proofErr w:type="spellEnd"/>
+            <w:r>
+              <w:rPr>
+                <w:rFonts w:ascii="Arial" w:hAnsi="Arial" w:cs="Arial"/>
+                <w:sz w:val="24"/>
+                <w:szCs w:val="24"/>
+              </w:rPr>
+              <w:t xml:space="preserve"> para conectarse a la partida</w:t>
             </w:r>
             <w:r>
               <w:rPr>
@@ -10260,7 +11096,25 @@
                 <w:sz w:val="24"/>
                 <w:szCs w:val="24"/>
               </w:rPr>
-              <w:t>Muestra la ifnromcion de servidor (IP)</w:t>
+              <w:t xml:space="preserve">Muestra la </w:t>
+            </w:r>
+            <w:proofErr w:type="spellStart"/>
+            <w:r>
+              <w:rPr>
+                <w:rFonts w:ascii="Arial" w:hAnsi="Arial" w:cs="Arial"/>
+                <w:sz w:val="24"/>
+                <w:szCs w:val="24"/>
+              </w:rPr>
+              <w:t>ifnromcion</w:t>
+            </w:r>
+            <w:proofErr w:type="spellEnd"/>
+            <w:r>
+              <w:rPr>
+                <w:rFonts w:ascii="Arial" w:hAnsi="Arial" w:cs="Arial"/>
+                <w:sz w:val="24"/>
+                <w:szCs w:val="24"/>
+              </w:rPr>
+              <w:t xml:space="preserve"> de servidor (IP)</w:t>
             </w:r>
           </w:p>
           <w:p>
@@ -14088,7 +14942,25 @@
                 <w:sz w:val="24"/>
                 <w:szCs w:val="24"/>
               </w:rPr>
-              <w:t>Título: Arial 36 (bold)</w:t>
+              <w:t>Título: Arial 36 (</w:t>
+            </w:r>
+            <w:proofErr w:type="spellStart"/>
+            <w:r>
+              <w:rPr>
+                <w:rFonts w:ascii="Arial" w:hAnsi="Arial" w:cs="Arial"/>
+                <w:sz w:val="24"/>
+                <w:szCs w:val="24"/>
+              </w:rPr>
+              <w:t>bold</w:t>
+            </w:r>
+            <w:proofErr w:type="spellEnd"/>
+            <w:r>
+              <w:rPr>
+                <w:rFonts w:ascii="Arial" w:hAnsi="Arial" w:cs="Arial"/>
+                <w:sz w:val="24"/>
+                <w:szCs w:val="24"/>
+              </w:rPr>
+              <w:t>)</w:t>
             </w:r>
             <w:r>
               <w:rPr>
@@ -14120,7 +14992,25 @@
                 <w:sz w:val="24"/>
                 <w:szCs w:val="24"/>
               </w:rPr>
-              <w:t>Subtitulo: Arial 14 (bold)</w:t>
+              <w:t>Subtitulo: Arial 14 (</w:t>
+            </w:r>
+            <w:proofErr w:type="spellStart"/>
+            <w:r>
+              <w:rPr>
+                <w:rFonts w:ascii="Arial" w:hAnsi="Arial" w:cs="Arial"/>
+                <w:sz w:val="24"/>
+                <w:szCs w:val="24"/>
+              </w:rPr>
+              <w:t>bold</w:t>
+            </w:r>
+            <w:proofErr w:type="spellEnd"/>
+            <w:r>
+              <w:rPr>
+                <w:rFonts w:ascii="Arial" w:hAnsi="Arial" w:cs="Arial"/>
+                <w:sz w:val="24"/>
+                <w:szCs w:val="24"/>
+              </w:rPr>
+              <w:t>)</w:t>
             </w:r>
             <w:r>
               <w:rPr>
@@ -14740,7 +15630,25 @@
           <w:sz w:val="24"/>
           <w:szCs w:val="24"/>
         </w:rPr>
-        <w:t>El modelo Cliente/Servidor es un modelo de aplicación distribuida en el que las tareas sereparten entre los proveedores de recursos o servicios, llamados servidores, y los demandantes, llamados clientes. Las aplicaciones Clientes realizan peticiones a una o varias aplicaciones Servidores, que deben encontrarse en ejecución para atender dichas demandas.</w:t>
+        <w:t xml:space="preserve">El modelo Cliente/Servidor es un modelo de aplicación distribuida en el que las tareas </w:t>
+      </w:r>
+      <w:proofErr w:type="spellStart"/>
+      <w:r>
+        <w:rPr>
+          <w:rFonts w:ascii="Arial" w:hAnsi="Arial" w:cs="Arial"/>
+          <w:sz w:val="24"/>
+          <w:szCs w:val="24"/>
+        </w:rPr>
+        <w:t>sereparten</w:t>
+      </w:r>
+      <w:proofErr w:type="spellEnd"/>
+      <w:r>
+        <w:rPr>
+          <w:rFonts w:ascii="Arial" w:hAnsi="Arial" w:cs="Arial"/>
+          <w:sz w:val="24"/>
+          <w:szCs w:val="24"/>
+        </w:rPr>
+        <w:t xml:space="preserve"> entre los proveedores de recursos o servicios, llamados servidores, y los demandantes, llamados clientes. Las aplicaciones Clientes realizan peticiones a una o varias aplicaciones Servidores, que deben encontrarse en ejecución para atender dichas demandas.</w:t>
       </w:r>
     </w:p>
     <w:p>
@@ -14913,13 +15821,43 @@
           <w:szCs w:val="24"/>
         </w:rPr>
       </w:pPr>
-      <w:r>
-        <w:rPr>
-          <w:rFonts w:ascii="Arial" w:hAnsi="Arial" w:cs="Arial"/>
-          <w:sz w:val="24"/>
-          <w:szCs w:val="24"/>
-        </w:rPr>
-        <w:t>import java.net.ServerSocket;</w:t>
+      <w:proofErr w:type="spellStart"/>
+      <w:r>
+        <w:rPr>
+          <w:rFonts w:ascii="Arial" w:hAnsi="Arial" w:cs="Arial"/>
+          <w:sz w:val="24"/>
+          <w:szCs w:val="24"/>
+        </w:rPr>
+        <w:t>import</w:t>
+      </w:r>
+      <w:proofErr w:type="spellEnd"/>
+      <w:r>
+        <w:rPr>
+          <w:rFonts w:ascii="Arial" w:hAnsi="Arial" w:cs="Arial"/>
+          <w:sz w:val="24"/>
+          <w:szCs w:val="24"/>
+        </w:rPr>
+        <w:t xml:space="preserve"> </w:t>
+      </w:r>
+      <w:proofErr w:type="spellStart"/>
+      <w:proofErr w:type="gramStart"/>
+      <w:r>
+        <w:rPr>
+          <w:rFonts w:ascii="Arial" w:hAnsi="Arial" w:cs="Arial"/>
+          <w:sz w:val="24"/>
+          <w:szCs w:val="24"/>
+        </w:rPr>
+        <w:t>java.net.ServerSocket</w:t>
+      </w:r>
+      <w:proofErr w:type="spellEnd"/>
+      <w:proofErr w:type="gramEnd"/>
+      <w:r>
+        <w:rPr>
+          <w:rFonts w:ascii="Arial" w:hAnsi="Arial" w:cs="Arial"/>
+          <w:sz w:val="24"/>
+          <w:szCs w:val="24"/>
+        </w:rPr>
+        <w:t>;</w:t>
       </w:r>
     </w:p>
     <w:p>
@@ -14937,13 +15875,43 @@
           <w:szCs w:val="24"/>
         </w:rPr>
       </w:pPr>
-      <w:r>
-        <w:rPr>
-          <w:rFonts w:ascii="Arial" w:hAnsi="Arial" w:cs="Arial"/>
-          <w:sz w:val="24"/>
-          <w:szCs w:val="24"/>
-        </w:rPr>
-        <w:t>import java.net.Socket;</w:t>
+      <w:proofErr w:type="spellStart"/>
+      <w:r>
+        <w:rPr>
+          <w:rFonts w:ascii="Arial" w:hAnsi="Arial" w:cs="Arial"/>
+          <w:sz w:val="24"/>
+          <w:szCs w:val="24"/>
+        </w:rPr>
+        <w:t>import</w:t>
+      </w:r>
+      <w:proofErr w:type="spellEnd"/>
+      <w:r>
+        <w:rPr>
+          <w:rFonts w:ascii="Arial" w:hAnsi="Arial" w:cs="Arial"/>
+          <w:sz w:val="24"/>
+          <w:szCs w:val="24"/>
+        </w:rPr>
+        <w:t xml:space="preserve"> </w:t>
+      </w:r>
+      <w:proofErr w:type="spellStart"/>
+      <w:proofErr w:type="gramStart"/>
+      <w:r>
+        <w:rPr>
+          <w:rFonts w:ascii="Arial" w:hAnsi="Arial" w:cs="Arial"/>
+          <w:sz w:val="24"/>
+          <w:szCs w:val="24"/>
+        </w:rPr>
+        <w:t>java.net.Socket</w:t>
+      </w:r>
+      <w:proofErr w:type="spellEnd"/>
+      <w:proofErr w:type="gramEnd"/>
+      <w:r>
+        <w:rPr>
+          <w:rFonts w:ascii="Arial" w:hAnsi="Arial" w:cs="Arial"/>
+          <w:sz w:val="24"/>
+          <w:szCs w:val="24"/>
+        </w:rPr>
+        <w:t>;</w:t>
       </w:r>
     </w:p>
     <w:p>
@@ -14962,7 +15930,25 @@
           <w:sz w:val="24"/>
           <w:szCs w:val="24"/>
         </w:rPr>
-        <w:t>La clase Conexion simplemente nos brinda los datos que, necesitados, mensajes de entrada, flujo de salida socket para el Cliente y socket para el servidor, estos últimos respectivamente inicializados desde el constructor.</w:t>
+        <w:t xml:space="preserve">La clase </w:t>
+      </w:r>
+      <w:proofErr w:type="spellStart"/>
+      <w:r>
+        <w:rPr>
+          <w:rFonts w:ascii="Arial" w:hAnsi="Arial" w:cs="Arial"/>
+          <w:sz w:val="24"/>
+          <w:szCs w:val="24"/>
+        </w:rPr>
+        <w:t>Conexion</w:t>
+      </w:r>
+      <w:proofErr w:type="spellEnd"/>
+      <w:r>
+        <w:rPr>
+          <w:rFonts w:ascii="Arial" w:hAnsi="Arial" w:cs="Arial"/>
+          <w:sz w:val="24"/>
+          <w:szCs w:val="24"/>
+        </w:rPr>
+        <w:t xml:space="preserve"> simplemente nos brinda los datos que, necesitados, mensajes de entrada, flujo de salida socket para el Cliente y socket para el servidor, estos últimos respectivamente inicializados desde el constructor.</w:t>
       </w:r>
       <w:r>
         <w:rPr>
@@ -15354,20 +16340,232 @@
     </w:p>
     <w:p>
       <w:pPr>
-        <w:spacing w:line="276" w:lineRule="auto"/>
-        <w:rPr>
-          <w:rFonts w:ascii="Arial" w:hAnsi="Arial" w:cs="Arial"/>
-          <w:sz w:val="24"/>
-          <w:szCs w:val="24"/>
-        </w:rPr>
-      </w:pPr>
-      <w:r>
-        <w:rPr>
-          <w:rFonts w:ascii="Arial" w:hAnsi="Arial" w:cs="Arial"/>
-          <w:sz w:val="24"/>
-          <w:szCs w:val="24"/>
-        </w:rPr>
-        <w:br w:type="page"/>
+        <w:keepNext/>
+        <w:spacing w:after="0" w:line="276" w:lineRule="auto"/>
+        <w:jc w:val="center"/>
+      </w:pPr>
+      <w:r>
+        <w:rPr>
+          <w:noProof/>
+        </w:rPr>
+        <w:drawing>
+          <wp:inline distT="0" distB="0" distL="0" distR="0" wp14:anchorId="3A217639" wp14:editId="07A1E4AA">
+            <wp:extent cx="4608000" cy="3661885"/>
+            <wp:effectExtent l="0" t="0" r="0" b="0"/>
+            <wp:docPr id="10" name="Imagen 10"/>
+            <wp:cNvGraphicFramePr>
+              <a:graphicFrameLocks xmlns:a="http://schemas.openxmlformats.org/drawingml/2006/main" noChangeAspect="1"/>
+            </wp:cNvGraphicFramePr>
+            <a:graphic xmlns:a="http://schemas.openxmlformats.org/drawingml/2006/main">
+              <a:graphicData uri="http://schemas.openxmlformats.org/drawingml/2006/picture">
+                <pic:pic xmlns:pic="http://schemas.openxmlformats.org/drawingml/2006/picture">
+                  <pic:nvPicPr>
+                    <pic:cNvPr id="0" name="Picture 6"/>
+                    <pic:cNvPicPr>
+                      <a:picLocks noChangeAspect="1" noChangeArrowheads="1"/>
+                    </pic:cNvPicPr>
+                  </pic:nvPicPr>
+                  <pic:blipFill rotWithShape="1">
+                    <a:blip r:embed="rId10">
+                      <a:extLst>
+                        <a:ext uri="{28A0092B-C50C-407E-A947-70E740481C1C}">
+                          <a14:useLocalDpi xmlns:a14="http://schemas.microsoft.com/office/drawing/2010/main" val="0"/>
+                        </a:ext>
+                      </a:extLst>
+                    </a:blip>
+                    <a:srcRect b="3046"/>
+                    <a:stretch/>
+                  </pic:blipFill>
+                  <pic:spPr bwMode="auto">
+                    <a:xfrm>
+                      <a:off x="0" y="0"/>
+                      <a:ext cx="4608000" cy="3661885"/>
+                    </a:xfrm>
+                    <a:prstGeom prst="rect">
+                      <a:avLst/>
+                    </a:prstGeom>
+                    <a:noFill/>
+                    <a:ln>
+                      <a:noFill/>
+                    </a:ln>
+                    <a:extLst>
+                      <a:ext uri="{53640926-AAD7-44D8-BBD7-CCE9431645EC}">
+                        <a14:shadowObscured xmlns:a14="http://schemas.microsoft.com/office/drawing/2010/main"/>
+                      </a:ext>
+                    </a:extLst>
+                  </pic:spPr>
+                </pic:pic>
+              </a:graphicData>
+            </a:graphic>
+          </wp:inline>
+        </w:drawing>
+      </w:r>
+    </w:p>
+    <w:p>
+      <w:pPr>
+        <w:pStyle w:val="Descripcin"/>
+        <w:spacing w:after="0"/>
+        <w:jc w:val="center"/>
+        <w:rPr>
+          <w:rFonts w:ascii="Arial" w:hAnsi="Arial" w:cs="Arial"/>
+          <w:sz w:val="24"/>
+          <w:szCs w:val="24"/>
+        </w:rPr>
+      </w:pPr>
+      <w:r>
+        <w:rPr>
+          <w:rFonts w:ascii="Arial" w:hAnsi="Arial" w:cs="Arial"/>
+          <w:sz w:val="24"/>
+          <w:szCs w:val="24"/>
+        </w:rPr>
+        <w:fldChar w:fldCharType="begin"/>
+      </w:r>
+      <w:r>
+        <w:rPr>
+          <w:rFonts w:ascii="Arial" w:hAnsi="Arial" w:cs="Arial"/>
+          <w:sz w:val="24"/>
+          <w:szCs w:val="24"/>
+        </w:rPr>
+        <w:instrText xml:space="preserve"> SEQ Ilustración \* ARABIC </w:instrText>
+      </w:r>
+      <w:r>
+        <w:rPr>
+          <w:rFonts w:ascii="Arial" w:hAnsi="Arial" w:cs="Arial"/>
+          <w:sz w:val="24"/>
+          <w:szCs w:val="24"/>
+        </w:rPr>
+        <w:fldChar w:fldCharType="separate"/>
+      </w:r>
+      <w:r>
+        <w:rPr>
+          <w:rFonts w:ascii="Arial" w:hAnsi="Arial" w:cs="Arial"/>
+          <w:noProof/>
+          <w:sz w:val="24"/>
+          <w:szCs w:val="24"/>
+        </w:rPr>
+        <w:t>4</w:t>
+      </w:r>
+      <w:r>
+        <w:rPr>
+          <w:rFonts w:ascii="Arial" w:hAnsi="Arial" w:cs="Arial"/>
+          <w:sz w:val="24"/>
+          <w:szCs w:val="24"/>
+        </w:rPr>
+        <w:fldChar w:fldCharType="end"/>
+      </w:r>
+      <w:r>
+        <w:t xml:space="preserve"> Diagrama caso de uso - Inicio</w:t>
+      </w:r>
+    </w:p>
+    <w:p>
+      <w:pPr>
+        <w:keepNext/>
+        <w:spacing w:after="0" w:line="276" w:lineRule="auto"/>
+        <w:jc w:val="center"/>
+      </w:pPr>
+      <w:r>
+        <w:rPr>
+          <w:noProof/>
+        </w:rPr>
+        <w:drawing>
+          <wp:inline distT="0" distB="0" distL="0" distR="0" wp14:anchorId="5AD75670" wp14:editId="7090CA08">
+            <wp:extent cx="4608000" cy="3836260"/>
+            <wp:effectExtent l="0" t="0" r="0" b="0"/>
+            <wp:docPr id="11" name="Imagen 11"/>
+            <wp:cNvGraphicFramePr>
+              <a:graphicFrameLocks xmlns:a="http://schemas.openxmlformats.org/drawingml/2006/main" noChangeAspect="1"/>
+            </wp:cNvGraphicFramePr>
+            <a:graphic xmlns:a="http://schemas.openxmlformats.org/drawingml/2006/main">
+              <a:graphicData uri="http://schemas.openxmlformats.org/drawingml/2006/picture">
+                <pic:pic xmlns:pic="http://schemas.openxmlformats.org/drawingml/2006/picture">
+                  <pic:nvPicPr>
+                    <pic:cNvPr id="0" name="Picture 8"/>
+                    <pic:cNvPicPr>
+                      <a:picLocks noChangeAspect="1" noChangeArrowheads="1"/>
+                    </pic:cNvPicPr>
+                  </pic:nvPicPr>
+                  <pic:blipFill>
+                    <a:blip r:embed="rId11">
+                      <a:extLst>
+                        <a:ext uri="{28A0092B-C50C-407E-A947-70E740481C1C}">
+                          <a14:useLocalDpi xmlns:a14="http://schemas.microsoft.com/office/drawing/2010/main" val="0"/>
+                        </a:ext>
+                      </a:extLst>
+                    </a:blip>
+                    <a:srcRect/>
+                    <a:stretch>
+                      <a:fillRect/>
+                    </a:stretch>
+                  </pic:blipFill>
+                  <pic:spPr bwMode="auto">
+                    <a:xfrm>
+                      <a:off x="0" y="0"/>
+                      <a:ext cx="4608000" cy="3836260"/>
+                    </a:xfrm>
+                    <a:prstGeom prst="rect">
+                      <a:avLst/>
+                    </a:prstGeom>
+                    <a:noFill/>
+                    <a:ln>
+                      <a:noFill/>
+                    </a:ln>
+                  </pic:spPr>
+                </pic:pic>
+              </a:graphicData>
+            </a:graphic>
+          </wp:inline>
+        </w:drawing>
+      </w:r>
+    </w:p>
+    <w:p>
+      <w:pPr>
+        <w:pStyle w:val="Descripcin"/>
+        <w:spacing w:after="0"/>
+        <w:jc w:val="center"/>
+      </w:pPr>
+      <w:r>
+        <w:rPr>
+          <w:rFonts w:ascii="Arial" w:hAnsi="Arial" w:cs="Arial"/>
+          <w:sz w:val="24"/>
+          <w:szCs w:val="24"/>
+        </w:rPr>
+        <w:fldChar w:fldCharType="begin"/>
+      </w:r>
+      <w:r>
+        <w:rPr>
+          <w:rFonts w:ascii="Arial" w:hAnsi="Arial" w:cs="Arial"/>
+          <w:sz w:val="24"/>
+          <w:szCs w:val="24"/>
+        </w:rPr>
+        <w:instrText xml:space="preserve"> SEQ Ilustración \* ARABIC </w:instrText>
+      </w:r>
+      <w:r>
+        <w:rPr>
+          <w:rFonts w:ascii="Arial" w:hAnsi="Arial" w:cs="Arial"/>
+          <w:sz w:val="24"/>
+          <w:szCs w:val="24"/>
+        </w:rPr>
+        <w:fldChar w:fldCharType="separate"/>
+      </w:r>
+      <w:r>
+        <w:rPr>
+          <w:rFonts w:ascii="Arial" w:hAnsi="Arial" w:cs="Arial"/>
+          <w:noProof/>
+          <w:sz w:val="24"/>
+          <w:szCs w:val="24"/>
+        </w:rPr>
+        <w:t>5</w:t>
+      </w:r>
+      <w:r>
+        <w:rPr>
+          <w:rFonts w:ascii="Arial" w:hAnsi="Arial" w:cs="Arial"/>
+          <w:sz w:val="24"/>
+          <w:szCs w:val="24"/>
+        </w:rPr>
+        <w:fldChar w:fldCharType="end"/>
+      </w:r>
+      <w:r>
+        <w:t xml:space="preserve"> Diagrama caso de uso – partida</w:t>
       </w:r>
     </w:p>
     <w:p>
@@ -15395,20 +16593,233 @@
     </w:p>
     <w:p>
       <w:pPr>
+        <w:keepNext/>
+        <w:spacing w:after="0" w:line="276" w:lineRule="auto"/>
+        <w:jc w:val="center"/>
+      </w:pPr>
+      <w:r>
+        <w:rPr>
+          <w:noProof/>
+        </w:rPr>
+        <w:drawing>
+          <wp:inline distT="0" distB="0" distL="0" distR="0" wp14:anchorId="75E84213" wp14:editId="6239C660">
+            <wp:extent cx="2651617" cy="7564581"/>
+            <wp:effectExtent l="0" t="0" r="0" b="0"/>
+            <wp:docPr id="12" name="Imagen 12"/>
+            <wp:cNvGraphicFramePr>
+              <a:graphicFrameLocks xmlns:a="http://schemas.openxmlformats.org/drawingml/2006/main" noChangeAspect="1"/>
+            </wp:cNvGraphicFramePr>
+            <a:graphic xmlns:a="http://schemas.openxmlformats.org/drawingml/2006/main">
+              <a:graphicData uri="http://schemas.openxmlformats.org/drawingml/2006/picture">
+                <pic:pic xmlns:pic="http://schemas.openxmlformats.org/drawingml/2006/picture">
+                  <pic:nvPicPr>
+                    <pic:cNvPr id="0" name="Picture 10"/>
+                    <pic:cNvPicPr>
+                      <a:picLocks noChangeAspect="1" noChangeArrowheads="1"/>
+                    </pic:cNvPicPr>
+                  </pic:nvPicPr>
+                  <pic:blipFill>
+                    <a:blip r:embed="rId12">
+                      <a:extLst>
+                        <a:ext uri="{28A0092B-C50C-407E-A947-70E740481C1C}">
+                          <a14:useLocalDpi xmlns:a14="http://schemas.microsoft.com/office/drawing/2010/main" val="0"/>
+                        </a:ext>
+                      </a:extLst>
+                    </a:blip>
+                    <a:srcRect/>
+                    <a:stretch>
+                      <a:fillRect/>
+                    </a:stretch>
+                  </pic:blipFill>
+                  <pic:spPr bwMode="auto">
+                    <a:xfrm>
+                      <a:off x="0" y="0"/>
+                      <a:ext cx="2655312" cy="7575121"/>
+                    </a:xfrm>
+                    <a:prstGeom prst="rect">
+                      <a:avLst/>
+                    </a:prstGeom>
+                    <a:noFill/>
+                    <a:ln>
+                      <a:noFill/>
+                    </a:ln>
+                  </pic:spPr>
+                </pic:pic>
+              </a:graphicData>
+            </a:graphic>
+          </wp:inline>
+        </w:drawing>
+      </w:r>
+    </w:p>
+    <w:p>
+      <w:pPr>
+        <w:pStyle w:val="Descripcin"/>
+        <w:jc w:val="center"/>
+        <w:rPr>
+          <w:rFonts w:ascii="Arial" w:hAnsi="Arial" w:cs="Arial"/>
+          <w:sz w:val="24"/>
+          <w:szCs w:val="24"/>
+        </w:rPr>
+      </w:pPr>
+      <w:r>
+        <w:rPr>
+          <w:rFonts w:ascii="Arial" w:hAnsi="Arial" w:cs="Arial"/>
+          <w:sz w:val="24"/>
+          <w:szCs w:val="24"/>
+        </w:rPr>
+        <w:fldChar w:fldCharType="begin"/>
+      </w:r>
+      <w:r>
+        <w:rPr>
+          <w:rFonts w:ascii="Arial" w:hAnsi="Arial" w:cs="Arial"/>
+          <w:sz w:val="24"/>
+          <w:szCs w:val="24"/>
+        </w:rPr>
+        <w:instrText xml:space="preserve"> SEQ Ilustración \* ARABIC </w:instrText>
+      </w:r>
+      <w:r>
+        <w:rPr>
+          <w:rFonts w:ascii="Arial" w:hAnsi="Arial" w:cs="Arial"/>
+          <w:sz w:val="24"/>
+          <w:szCs w:val="24"/>
+        </w:rPr>
+        <w:fldChar w:fldCharType="separate"/>
+      </w:r>
+      <w:r>
+        <w:rPr>
+          <w:rFonts w:ascii="Arial" w:hAnsi="Arial" w:cs="Arial"/>
+          <w:noProof/>
+          <w:sz w:val="24"/>
+          <w:szCs w:val="24"/>
+        </w:rPr>
+        <w:t>6</w:t>
+      </w:r>
+      <w:r>
+        <w:rPr>
+          <w:rFonts w:ascii="Arial" w:hAnsi="Arial" w:cs="Arial"/>
+          <w:sz w:val="24"/>
+          <w:szCs w:val="24"/>
+        </w:rPr>
+        <w:fldChar w:fldCharType="end"/>
+      </w:r>
+      <w:r>
+        <w:t xml:space="preserve"> Diagrama de secuencias A</w:t>
+      </w:r>
+    </w:p>
+    <w:p>
+      <w:pPr>
+        <w:keepNext/>
         <w:spacing w:line="276" w:lineRule="auto"/>
-        <w:rPr>
-          <w:rFonts w:ascii="Arial" w:hAnsi="Arial" w:cs="Arial"/>
-          <w:sz w:val="24"/>
-          <w:szCs w:val="24"/>
-        </w:rPr>
-      </w:pPr>
-      <w:r>
-        <w:rPr>
-          <w:rFonts w:ascii="Arial" w:hAnsi="Arial" w:cs="Arial"/>
-          <w:sz w:val="24"/>
-          <w:szCs w:val="24"/>
-        </w:rPr>
-        <w:br w:type="page"/>
+        <w:jc w:val="center"/>
+      </w:pPr>
+      <w:r>
+        <w:rPr>
+          <w:noProof/>
+        </w:rPr>
+        <w:lastRenderedPageBreak/>
+        <w:drawing>
+          <wp:inline distT="0" distB="0" distL="0" distR="0" wp14:anchorId="78906389" wp14:editId="5E8032A9">
+            <wp:extent cx="2490686" cy="7897091"/>
+            <wp:effectExtent l="0" t="0" r="5080" b="8890"/>
+            <wp:docPr id="13" name="Imagen 13"/>
+            <wp:cNvGraphicFramePr>
+              <a:graphicFrameLocks xmlns:a="http://schemas.openxmlformats.org/drawingml/2006/main" noChangeAspect="1"/>
+            </wp:cNvGraphicFramePr>
+            <a:graphic xmlns:a="http://schemas.openxmlformats.org/drawingml/2006/main">
+              <a:graphicData uri="http://schemas.openxmlformats.org/drawingml/2006/picture">
+                <pic:pic xmlns:pic="http://schemas.openxmlformats.org/drawingml/2006/picture">
+                  <pic:nvPicPr>
+                    <pic:cNvPr id="0" name="Picture 12"/>
+                    <pic:cNvPicPr>
+                      <a:picLocks noChangeAspect="1" noChangeArrowheads="1"/>
+                    </pic:cNvPicPr>
+                  </pic:nvPicPr>
+                  <pic:blipFill>
+                    <a:blip r:embed="rId13">
+                      <a:extLst>
+                        <a:ext uri="{28A0092B-C50C-407E-A947-70E740481C1C}">
+                          <a14:useLocalDpi xmlns:a14="http://schemas.microsoft.com/office/drawing/2010/main" val="0"/>
+                        </a:ext>
+                      </a:extLst>
+                    </a:blip>
+                    <a:srcRect/>
+                    <a:stretch>
+                      <a:fillRect/>
+                    </a:stretch>
+                  </pic:blipFill>
+                  <pic:spPr bwMode="auto">
+                    <a:xfrm>
+                      <a:off x="0" y="0"/>
+                      <a:ext cx="2497027" cy="7917195"/>
+                    </a:xfrm>
+                    <a:prstGeom prst="rect">
+                      <a:avLst/>
+                    </a:prstGeom>
+                    <a:noFill/>
+                    <a:ln>
+                      <a:noFill/>
+                    </a:ln>
+                  </pic:spPr>
+                </pic:pic>
+              </a:graphicData>
+            </a:graphic>
+          </wp:inline>
+        </w:drawing>
+      </w:r>
+    </w:p>
+    <w:p>
+      <w:pPr>
+        <w:pStyle w:val="Descripcin"/>
+        <w:jc w:val="center"/>
+        <w:rPr>
+          <w:rFonts w:ascii="Arial" w:hAnsi="Arial" w:cs="Arial"/>
+          <w:sz w:val="24"/>
+          <w:szCs w:val="24"/>
+        </w:rPr>
+      </w:pPr>
+      <w:r>
+        <w:rPr>
+          <w:rFonts w:ascii="Arial" w:hAnsi="Arial" w:cs="Arial"/>
+          <w:sz w:val="24"/>
+          <w:szCs w:val="24"/>
+        </w:rPr>
+        <w:fldChar w:fldCharType="begin"/>
+      </w:r>
+      <w:r>
+        <w:rPr>
+          <w:rFonts w:ascii="Arial" w:hAnsi="Arial" w:cs="Arial"/>
+          <w:sz w:val="24"/>
+          <w:szCs w:val="24"/>
+        </w:rPr>
+        <w:instrText xml:space="preserve"> SEQ Ilustración \* ARABIC </w:instrText>
+      </w:r>
+      <w:r>
+        <w:rPr>
+          <w:rFonts w:ascii="Arial" w:hAnsi="Arial" w:cs="Arial"/>
+          <w:sz w:val="24"/>
+          <w:szCs w:val="24"/>
+        </w:rPr>
+        <w:fldChar w:fldCharType="separate"/>
+      </w:r>
+      <w:r>
+        <w:rPr>
+          <w:rFonts w:ascii="Arial" w:hAnsi="Arial" w:cs="Arial"/>
+          <w:noProof/>
+          <w:sz w:val="24"/>
+          <w:szCs w:val="24"/>
+        </w:rPr>
+        <w:t>7</w:t>
+      </w:r>
+      <w:r>
+        <w:rPr>
+          <w:rFonts w:ascii="Arial" w:hAnsi="Arial" w:cs="Arial"/>
+          <w:sz w:val="24"/>
+          <w:szCs w:val="24"/>
+        </w:rPr>
+        <w:fldChar w:fldCharType="end"/>
+      </w:r>
+      <w:r>
+        <w:t xml:space="preserve"> Diagrama de secuencias</w:t>
       </w:r>
     </w:p>
     <w:p>
@@ -15511,7 +16922,7 @@
                     </pic:cNvPicPr>
                   </pic:nvPicPr>
                   <pic:blipFill>
-                    <a:blip r:embed="rId10" cstate="print">
+                    <a:blip r:embed="rId14" cstate="print">
                       <a:extLst>
                         <a:ext uri="{28A0092B-C50C-407E-A947-70E740481C1C}">
                           <a14:useLocalDpi xmlns:a14="http://schemas.microsoft.com/office/drawing/2010/main" val="0"/>
@@ -15585,7 +16996,7 @@
           <w:sz w:val="24"/>
           <w:szCs w:val="24"/>
         </w:rPr>
-        <w:t>4</w:t>
+        <w:t>8</w:t>
       </w:r>
       <w:r>
         <w:rPr>
@@ -15782,7 +17193,27 @@
                 <w:szCs w:val="24"/>
                 <w:lang w:val="en-US"/>
               </w:rPr>
-              <w:t xml:space="preserve">Auto-Increment,   Primary Key,  Not Null </w:t>
+              <w:t>Auto-</w:t>
+            </w:r>
+            <w:proofErr w:type="gramStart"/>
+            <w:r>
+              <w:rPr>
+                <w:rFonts w:ascii="Arial" w:hAnsi="Arial" w:cs="Arial"/>
+                <w:sz w:val="24"/>
+                <w:szCs w:val="24"/>
+                <w:lang w:val="en-US"/>
+              </w:rPr>
+              <w:t xml:space="preserve">Increment,   </w:t>
+            </w:r>
+            <w:proofErr w:type="gramEnd"/>
+            <w:r>
+              <w:rPr>
+                <w:rFonts w:ascii="Arial" w:hAnsi="Arial" w:cs="Arial"/>
+                <w:sz w:val="24"/>
+                <w:szCs w:val="24"/>
+                <w:lang w:val="en-US"/>
+              </w:rPr>
+              <w:t xml:space="preserve">Primary Key,  Not Null </w:t>
             </w:r>
           </w:p>
         </w:tc>
@@ -15825,6 +17256,7 @@
                 <w:lang w:val="en-US"/>
               </w:rPr>
             </w:pPr>
+            <w:proofErr w:type="gramStart"/>
             <w:r>
               <w:rPr>
                 <w:rFonts w:ascii="Arial" w:hAnsi="Arial" w:cs="Arial"/>
@@ -15832,7 +17264,17 @@
                 <w:szCs w:val="24"/>
                 <w:lang w:val="en-US"/>
               </w:rPr>
-              <w:t>Varchar(20), Not Null, Min 8, Max20</w:t>
+              <w:t>Varchar(</w:t>
+            </w:r>
+            <w:proofErr w:type="gramEnd"/>
+            <w:r>
+              <w:rPr>
+                <w:rFonts w:ascii="Arial" w:hAnsi="Arial" w:cs="Arial"/>
+                <w:sz w:val="24"/>
+                <w:szCs w:val="24"/>
+                <w:lang w:val="en-US"/>
+              </w:rPr>
+              <w:t>20), Not Null, Min 8, Max20</w:t>
             </w:r>
           </w:p>
         </w:tc>
@@ -15882,7 +17324,27 @@
                 <w:szCs w:val="24"/>
                 <w:lang w:val="en-US"/>
               </w:rPr>
-              <w:t>Varchar 20 Not Null Default ‘Sin Tema’</w:t>
+              <w:t xml:space="preserve">Varchar 20 Not Null Default ‘Sin </w:t>
+            </w:r>
+            <w:proofErr w:type="spellStart"/>
+            <w:r>
+              <w:rPr>
+                <w:rFonts w:ascii="Arial" w:hAnsi="Arial" w:cs="Arial"/>
+                <w:sz w:val="24"/>
+                <w:szCs w:val="24"/>
+                <w:lang w:val="en-US"/>
+              </w:rPr>
+              <w:t>Tema</w:t>
+            </w:r>
+            <w:proofErr w:type="spellEnd"/>
+            <w:r>
+              <w:rPr>
+                <w:rFonts w:ascii="Arial" w:hAnsi="Arial" w:cs="Arial"/>
+                <w:sz w:val="24"/>
+                <w:szCs w:val="24"/>
+                <w:lang w:val="en-US"/>
+              </w:rPr>
+              <w:t>’</w:t>
             </w:r>
           </w:p>
         </w:tc>
@@ -15924,13 +17386,69 @@
                 <w:szCs w:val="24"/>
               </w:rPr>
             </w:pPr>
-            <w:r>
-              <w:rPr>
-                <w:rFonts w:ascii="Arial" w:hAnsi="Arial" w:cs="Arial"/>
-                <w:sz w:val="24"/>
-                <w:szCs w:val="24"/>
-              </w:rPr>
-              <w:t>Varchar(30) Not Null Default ‘Sin Pista’</w:t>
+            <w:proofErr w:type="spellStart"/>
+            <w:proofErr w:type="gramStart"/>
+            <w:r>
+              <w:rPr>
+                <w:rFonts w:ascii="Arial" w:hAnsi="Arial" w:cs="Arial"/>
+                <w:sz w:val="24"/>
+                <w:szCs w:val="24"/>
+              </w:rPr>
+              <w:t>Varchar</w:t>
+            </w:r>
+            <w:proofErr w:type="spellEnd"/>
+            <w:r>
+              <w:rPr>
+                <w:rFonts w:ascii="Arial" w:hAnsi="Arial" w:cs="Arial"/>
+                <w:sz w:val="24"/>
+                <w:szCs w:val="24"/>
+              </w:rPr>
+              <w:t>(</w:t>
+            </w:r>
+            <w:proofErr w:type="gramEnd"/>
+            <w:r>
+              <w:rPr>
+                <w:rFonts w:ascii="Arial" w:hAnsi="Arial" w:cs="Arial"/>
+                <w:sz w:val="24"/>
+                <w:szCs w:val="24"/>
+              </w:rPr>
+              <w:t xml:space="preserve">30) </w:t>
+            </w:r>
+            <w:proofErr w:type="spellStart"/>
+            <w:r>
+              <w:rPr>
+                <w:rFonts w:ascii="Arial" w:hAnsi="Arial" w:cs="Arial"/>
+                <w:sz w:val="24"/>
+                <w:szCs w:val="24"/>
+              </w:rPr>
+              <w:t>Not</w:t>
+            </w:r>
+            <w:proofErr w:type="spellEnd"/>
+            <w:r>
+              <w:rPr>
+                <w:rFonts w:ascii="Arial" w:hAnsi="Arial" w:cs="Arial"/>
+                <w:sz w:val="24"/>
+                <w:szCs w:val="24"/>
+              </w:rPr>
+              <w:t xml:space="preserve"> </w:t>
+            </w:r>
+            <w:proofErr w:type="spellStart"/>
+            <w:r>
+              <w:rPr>
+                <w:rFonts w:ascii="Arial" w:hAnsi="Arial" w:cs="Arial"/>
+                <w:sz w:val="24"/>
+                <w:szCs w:val="24"/>
+              </w:rPr>
+              <w:t>Null</w:t>
+            </w:r>
+            <w:proofErr w:type="spellEnd"/>
+            <w:r>
+              <w:rPr>
+                <w:rFonts w:ascii="Arial" w:hAnsi="Arial" w:cs="Arial"/>
+                <w:sz w:val="24"/>
+                <w:szCs w:val="24"/>
+              </w:rPr>
+              <w:t xml:space="preserve"> Default ‘Sin Pista’</w:t>
             </w:r>
           </w:p>
         </w:tc>
@@ -16132,13 +17650,69 @@
                 <w:szCs w:val="24"/>
               </w:rPr>
             </w:pPr>
-            <w:r>
-              <w:rPr>
-                <w:rFonts w:ascii="Arial" w:hAnsi="Arial" w:cs="Arial"/>
-                <w:sz w:val="24"/>
-                <w:szCs w:val="24"/>
-              </w:rPr>
-              <w:t>Varchar(20) Not Null, Min 8, Max 20 Default ‘Sin Nombre’</w:t>
+            <w:proofErr w:type="spellStart"/>
+            <w:proofErr w:type="gramStart"/>
+            <w:r>
+              <w:rPr>
+                <w:rFonts w:ascii="Arial" w:hAnsi="Arial" w:cs="Arial"/>
+                <w:sz w:val="24"/>
+                <w:szCs w:val="24"/>
+              </w:rPr>
+              <w:t>Varchar</w:t>
+            </w:r>
+            <w:proofErr w:type="spellEnd"/>
+            <w:r>
+              <w:rPr>
+                <w:rFonts w:ascii="Arial" w:hAnsi="Arial" w:cs="Arial"/>
+                <w:sz w:val="24"/>
+                <w:szCs w:val="24"/>
+              </w:rPr>
+              <w:t>(</w:t>
+            </w:r>
+            <w:proofErr w:type="gramEnd"/>
+            <w:r>
+              <w:rPr>
+                <w:rFonts w:ascii="Arial" w:hAnsi="Arial" w:cs="Arial"/>
+                <w:sz w:val="24"/>
+                <w:szCs w:val="24"/>
+              </w:rPr>
+              <w:t xml:space="preserve">20) </w:t>
+            </w:r>
+            <w:proofErr w:type="spellStart"/>
+            <w:r>
+              <w:rPr>
+                <w:rFonts w:ascii="Arial" w:hAnsi="Arial" w:cs="Arial"/>
+                <w:sz w:val="24"/>
+                <w:szCs w:val="24"/>
+              </w:rPr>
+              <w:t>Not</w:t>
+            </w:r>
+            <w:proofErr w:type="spellEnd"/>
+            <w:r>
+              <w:rPr>
+                <w:rFonts w:ascii="Arial" w:hAnsi="Arial" w:cs="Arial"/>
+                <w:sz w:val="24"/>
+                <w:szCs w:val="24"/>
+              </w:rPr>
+              <w:t xml:space="preserve"> </w:t>
+            </w:r>
+            <w:proofErr w:type="spellStart"/>
+            <w:r>
+              <w:rPr>
+                <w:rFonts w:ascii="Arial" w:hAnsi="Arial" w:cs="Arial"/>
+                <w:sz w:val="24"/>
+                <w:szCs w:val="24"/>
+              </w:rPr>
+              <w:t>Null</w:t>
+            </w:r>
+            <w:proofErr w:type="spellEnd"/>
+            <w:r>
+              <w:rPr>
+                <w:rFonts w:ascii="Arial" w:hAnsi="Arial" w:cs="Arial"/>
+                <w:sz w:val="24"/>
+                <w:szCs w:val="24"/>
+              </w:rPr>
+              <w:t>, Min 8, Max 20 Default ‘Sin Nombre’</w:t>
             </w:r>
           </w:p>
         </w:tc>
@@ -16180,13 +17754,59 @@
                 <w:szCs w:val="24"/>
               </w:rPr>
             </w:pPr>
-            <w:r>
-              <w:rPr>
-                <w:rFonts w:ascii="Arial" w:hAnsi="Arial" w:cs="Arial"/>
-                <w:sz w:val="24"/>
-                <w:szCs w:val="24"/>
-              </w:rPr>
-              <w:t xml:space="preserve">Int, Default 0, Not Null </w:t>
+            <w:proofErr w:type="spellStart"/>
+            <w:r>
+              <w:rPr>
+                <w:rFonts w:ascii="Arial" w:hAnsi="Arial" w:cs="Arial"/>
+                <w:sz w:val="24"/>
+                <w:szCs w:val="24"/>
+              </w:rPr>
+              <w:t>Int</w:t>
+            </w:r>
+            <w:proofErr w:type="spellEnd"/>
+            <w:r>
+              <w:rPr>
+                <w:rFonts w:ascii="Arial" w:hAnsi="Arial" w:cs="Arial"/>
+                <w:sz w:val="24"/>
+                <w:szCs w:val="24"/>
+              </w:rPr>
+              <w:t xml:space="preserve">, Default 0, </w:t>
+            </w:r>
+            <w:proofErr w:type="spellStart"/>
+            <w:r>
+              <w:rPr>
+                <w:rFonts w:ascii="Arial" w:hAnsi="Arial" w:cs="Arial"/>
+                <w:sz w:val="24"/>
+                <w:szCs w:val="24"/>
+              </w:rPr>
+              <w:t>Not</w:t>
+            </w:r>
+            <w:proofErr w:type="spellEnd"/>
+            <w:r>
+              <w:rPr>
+                <w:rFonts w:ascii="Arial" w:hAnsi="Arial" w:cs="Arial"/>
+                <w:sz w:val="24"/>
+                <w:szCs w:val="24"/>
+              </w:rPr>
+              <w:t xml:space="preserve"> </w:t>
+            </w:r>
+            <w:proofErr w:type="spellStart"/>
+            <w:r>
+              <w:rPr>
+                <w:rFonts w:ascii="Arial" w:hAnsi="Arial" w:cs="Arial"/>
+                <w:sz w:val="24"/>
+                <w:szCs w:val="24"/>
+              </w:rPr>
+              <w:t>Null</w:t>
+            </w:r>
+            <w:proofErr w:type="spellEnd"/>
+            <w:r>
+              <w:rPr>
+                <w:rFonts w:ascii="Arial" w:hAnsi="Arial" w:cs="Arial"/>
+                <w:sz w:val="24"/>
+                <w:szCs w:val="24"/>
+              </w:rPr>
+              <w:t xml:space="preserve"> </w:t>
             </w:r>
           </w:p>
         </w:tc>
@@ -16365,6 +17985,7 @@
                 <w:szCs w:val="24"/>
               </w:rPr>
             </w:pPr>
+            <w:proofErr w:type="spellStart"/>
             <w:r>
               <w:rPr>
                 <w:rFonts w:ascii="Arial" w:hAnsi="Arial" w:cs="Arial"/>
@@ -16373,6 +17994,7 @@
               </w:rPr>
               <w:t>IdPalabra</w:t>
             </w:r>
+            <w:proofErr w:type="spellEnd"/>
           </w:p>
         </w:tc>
         <w:tc>
@@ -16388,13 +18010,41 @@
                 <w:szCs w:val="24"/>
               </w:rPr>
             </w:pPr>
-            <w:r>
-              <w:rPr>
-                <w:rFonts w:ascii="Arial" w:hAnsi="Arial" w:cs="Arial"/>
-                <w:sz w:val="24"/>
-                <w:szCs w:val="24"/>
-              </w:rPr>
-              <w:t>Int Forean Key Palabras</w:t>
+            <w:proofErr w:type="spellStart"/>
+            <w:r>
+              <w:rPr>
+                <w:rFonts w:ascii="Arial" w:hAnsi="Arial" w:cs="Arial"/>
+                <w:sz w:val="24"/>
+                <w:szCs w:val="24"/>
+              </w:rPr>
+              <w:t>Int</w:t>
+            </w:r>
+            <w:proofErr w:type="spellEnd"/>
+            <w:r>
+              <w:rPr>
+                <w:rFonts w:ascii="Arial" w:hAnsi="Arial" w:cs="Arial"/>
+                <w:sz w:val="24"/>
+                <w:szCs w:val="24"/>
+              </w:rPr>
+              <w:t xml:space="preserve"> </w:t>
+            </w:r>
+            <w:proofErr w:type="spellStart"/>
+            <w:r>
+              <w:rPr>
+                <w:rFonts w:ascii="Arial" w:hAnsi="Arial" w:cs="Arial"/>
+                <w:sz w:val="24"/>
+                <w:szCs w:val="24"/>
+              </w:rPr>
+              <w:t>Forean</w:t>
+            </w:r>
+            <w:proofErr w:type="spellEnd"/>
+            <w:r>
+              <w:rPr>
+                <w:rFonts w:ascii="Arial" w:hAnsi="Arial" w:cs="Arial"/>
+                <w:sz w:val="24"/>
+                <w:szCs w:val="24"/>
+              </w:rPr>
+              <w:t xml:space="preserve"> Key Palabras</w:t>
             </w:r>
           </w:p>
         </w:tc>
@@ -16413,6 +18063,7 @@
                 <w:szCs w:val="24"/>
               </w:rPr>
             </w:pPr>
+            <w:proofErr w:type="spellStart"/>
             <w:r>
               <w:rPr>
                 <w:rFonts w:ascii="Arial" w:hAnsi="Arial" w:cs="Arial"/>
@@ -16421,6 +18072,7 @@
               </w:rPr>
               <w:t>IdPartida</w:t>
             </w:r>
+            <w:proofErr w:type="spellEnd"/>
           </w:p>
         </w:tc>
         <w:tc>
@@ -16436,13 +18088,41 @@
                 <w:szCs w:val="24"/>
               </w:rPr>
             </w:pPr>
-            <w:r>
-              <w:rPr>
-                <w:rFonts w:ascii="Arial" w:hAnsi="Arial" w:cs="Arial"/>
-                <w:sz w:val="24"/>
-                <w:szCs w:val="24"/>
-              </w:rPr>
-              <w:t>Int Forean Key Partida</w:t>
+            <w:proofErr w:type="spellStart"/>
+            <w:r>
+              <w:rPr>
+                <w:rFonts w:ascii="Arial" w:hAnsi="Arial" w:cs="Arial"/>
+                <w:sz w:val="24"/>
+                <w:szCs w:val="24"/>
+              </w:rPr>
+              <w:t>Int</w:t>
+            </w:r>
+            <w:proofErr w:type="spellEnd"/>
+            <w:r>
+              <w:rPr>
+                <w:rFonts w:ascii="Arial" w:hAnsi="Arial" w:cs="Arial"/>
+                <w:sz w:val="24"/>
+                <w:szCs w:val="24"/>
+              </w:rPr>
+              <w:t xml:space="preserve"> </w:t>
+            </w:r>
+            <w:proofErr w:type="spellStart"/>
+            <w:r>
+              <w:rPr>
+                <w:rFonts w:ascii="Arial" w:hAnsi="Arial" w:cs="Arial"/>
+                <w:sz w:val="24"/>
+                <w:szCs w:val="24"/>
+              </w:rPr>
+              <w:t>Forean</w:t>
+            </w:r>
+            <w:proofErr w:type="spellEnd"/>
+            <w:r>
+              <w:rPr>
+                <w:rFonts w:ascii="Arial" w:hAnsi="Arial" w:cs="Arial"/>
+                <w:sz w:val="24"/>
+                <w:szCs w:val="24"/>
+              </w:rPr>
+              <w:t xml:space="preserve"> Key Partida</w:t>
             </w:r>
           </w:p>
         </w:tc>
@@ -16532,7 +18212,7 @@
                     <pic:cNvPicPr/>
                   </pic:nvPicPr>
                   <pic:blipFill rotWithShape="1">
-                    <a:blip r:embed="rId11"/>
+                    <a:blip r:embed="rId15"/>
                     <a:srcRect l="1702" t="29380" r="5170" b="13741"/>
                     <a:stretch/>
                   </pic:blipFill>
@@ -16602,7 +18282,7 @@
           <w:sz w:val="24"/>
           <w:szCs w:val="24"/>
         </w:rPr>
-        <w:t>5</w:t>
+        <w:t>9</w:t>
       </w:r>
       <w:r>
         <w:rPr>
@@ -16802,7 +18482,27 @@
                 <w:szCs w:val="24"/>
                 <w:lang w:val="en-US"/>
               </w:rPr>
-              <w:t xml:space="preserve">Auto-Increment,   Primary Key,  Not Null </w:t>
+              <w:t>Auto-</w:t>
+            </w:r>
+            <w:proofErr w:type="gramStart"/>
+            <w:r>
+              <w:rPr>
+                <w:rFonts w:ascii="Arial" w:hAnsi="Arial" w:cs="Arial"/>
+                <w:sz w:val="24"/>
+                <w:szCs w:val="24"/>
+                <w:lang w:val="en-US"/>
+              </w:rPr>
+              <w:t xml:space="preserve">Increment,   </w:t>
+            </w:r>
+            <w:proofErr w:type="gramEnd"/>
+            <w:r>
+              <w:rPr>
+                <w:rFonts w:ascii="Arial" w:hAnsi="Arial" w:cs="Arial"/>
+                <w:sz w:val="24"/>
+                <w:szCs w:val="24"/>
+                <w:lang w:val="en-US"/>
+              </w:rPr>
+              <w:t xml:space="preserve">Primary Key,  Not Null </w:t>
             </w:r>
           </w:p>
         </w:tc>
@@ -16847,6 +18547,7 @@
                 <w:lang w:val="en-US"/>
               </w:rPr>
             </w:pPr>
+            <w:proofErr w:type="gramStart"/>
             <w:r>
               <w:rPr>
                 <w:rFonts w:ascii="Arial" w:hAnsi="Arial" w:cs="Arial"/>
@@ -16854,7 +18555,17 @@
                 <w:szCs w:val="24"/>
                 <w:lang w:val="en-US"/>
               </w:rPr>
-              <w:t>Varchar(20), Not Null, Min 8, Max20</w:t>
+              <w:t>Varchar(</w:t>
+            </w:r>
+            <w:proofErr w:type="gramEnd"/>
+            <w:r>
+              <w:rPr>
+                <w:rFonts w:ascii="Arial" w:hAnsi="Arial" w:cs="Arial"/>
+                <w:sz w:val="24"/>
+                <w:szCs w:val="24"/>
+                <w:lang w:val="en-US"/>
+              </w:rPr>
+              <w:t>20), Not Null, Min 8, Max20</w:t>
             </w:r>
           </w:p>
         </w:tc>
@@ -16906,7 +18617,27 @@
                 <w:szCs w:val="24"/>
                 <w:lang w:val="en-US"/>
               </w:rPr>
-              <w:t>Varchar 20 Not Null Default ‘Sin Tema’</w:t>
+              <w:t xml:space="preserve">Varchar 20 Not Null Default ‘Sin </w:t>
+            </w:r>
+            <w:proofErr w:type="spellStart"/>
+            <w:r>
+              <w:rPr>
+                <w:rFonts w:ascii="Arial" w:hAnsi="Arial" w:cs="Arial"/>
+                <w:sz w:val="24"/>
+                <w:szCs w:val="24"/>
+                <w:lang w:val="en-US"/>
+              </w:rPr>
+              <w:t>Tema</w:t>
+            </w:r>
+            <w:proofErr w:type="spellEnd"/>
+            <w:r>
+              <w:rPr>
+                <w:rFonts w:ascii="Arial" w:hAnsi="Arial" w:cs="Arial"/>
+                <w:sz w:val="24"/>
+                <w:szCs w:val="24"/>
+                <w:lang w:val="en-US"/>
+              </w:rPr>
+              <w:t>’</w:t>
             </w:r>
           </w:p>
         </w:tc>
@@ -16950,13 +18681,69 @@
                 <w:szCs w:val="24"/>
               </w:rPr>
             </w:pPr>
-            <w:r>
-              <w:rPr>
-                <w:rFonts w:ascii="Arial" w:hAnsi="Arial" w:cs="Arial"/>
-                <w:sz w:val="24"/>
-                <w:szCs w:val="24"/>
-              </w:rPr>
-              <w:t>Varchar(30) Not Null Default ‘Sin Pista’</w:t>
+            <w:proofErr w:type="spellStart"/>
+            <w:proofErr w:type="gramStart"/>
+            <w:r>
+              <w:rPr>
+                <w:rFonts w:ascii="Arial" w:hAnsi="Arial" w:cs="Arial"/>
+                <w:sz w:val="24"/>
+                <w:szCs w:val="24"/>
+              </w:rPr>
+              <w:t>Varchar</w:t>
+            </w:r>
+            <w:proofErr w:type="spellEnd"/>
+            <w:r>
+              <w:rPr>
+                <w:rFonts w:ascii="Arial" w:hAnsi="Arial" w:cs="Arial"/>
+                <w:sz w:val="24"/>
+                <w:szCs w:val="24"/>
+              </w:rPr>
+              <w:t>(</w:t>
+            </w:r>
+            <w:proofErr w:type="gramEnd"/>
+            <w:r>
+              <w:rPr>
+                <w:rFonts w:ascii="Arial" w:hAnsi="Arial" w:cs="Arial"/>
+                <w:sz w:val="24"/>
+                <w:szCs w:val="24"/>
+              </w:rPr>
+              <w:t xml:space="preserve">30) </w:t>
+            </w:r>
+            <w:proofErr w:type="spellStart"/>
+            <w:r>
+              <w:rPr>
+                <w:rFonts w:ascii="Arial" w:hAnsi="Arial" w:cs="Arial"/>
+                <w:sz w:val="24"/>
+                <w:szCs w:val="24"/>
+              </w:rPr>
+              <w:t>Not</w:t>
+            </w:r>
+            <w:proofErr w:type="spellEnd"/>
+            <w:r>
+              <w:rPr>
+                <w:rFonts w:ascii="Arial" w:hAnsi="Arial" w:cs="Arial"/>
+                <w:sz w:val="24"/>
+                <w:szCs w:val="24"/>
+              </w:rPr>
+              <w:t xml:space="preserve"> </w:t>
+            </w:r>
+            <w:proofErr w:type="spellStart"/>
+            <w:r>
+              <w:rPr>
+                <w:rFonts w:ascii="Arial" w:hAnsi="Arial" w:cs="Arial"/>
+                <w:sz w:val="24"/>
+                <w:szCs w:val="24"/>
+              </w:rPr>
+              <w:t>Null</w:t>
+            </w:r>
+            <w:proofErr w:type="spellEnd"/>
+            <w:r>
+              <w:rPr>
+                <w:rFonts w:ascii="Arial" w:hAnsi="Arial" w:cs="Arial"/>
+                <w:sz w:val="24"/>
+                <w:szCs w:val="24"/>
+              </w:rPr>
+              <w:t xml:space="preserve"> Default ‘Sin Pista’</w:t>
             </w:r>
           </w:p>
         </w:tc>
@@ -17051,7 +18838,25 @@
           <w:sz w:val="24"/>
           <w:szCs w:val="24"/>
         </w:rPr>
-        <w:t xml:space="preserve">es la tabla que contendrá al menos cien registros sobre diferentes palabras, que servirán para ser elegidas al azar dentro del sistema. Esta tabla cuenta con un identificador (PK) de tipo Auto incrementable, El campo contenido de tipo cadena, no acepta valores nulos y se debe determinar que tenga una longitud mínima de 8 caracteres y máxima de 20. Los campos Tema y Pista también son de tipo cadena, el primero con una longitud de 20 y el segundo de 30, ambos no aceptan registros vacíos o de tipo Null, y tiene designado un valor por defecto. </w:t>
+        <w:t xml:space="preserve">es la tabla que contendrá al menos cien registros sobre diferentes palabras, que servirán para ser elegidas al azar dentro del sistema. Esta tabla cuenta con un identificador (PK) de tipo Auto incrementable, El campo contenido de tipo cadena, no acepta valores nulos y se debe determinar que tenga una longitud mínima de 8 caracteres y máxima de 20. Los campos Tema y Pista también son de tipo cadena, el primero con una longitud de 20 y el segundo de 30, ambos no aceptan registros vacíos o de tipo </w:t>
+      </w:r>
+      <w:proofErr w:type="spellStart"/>
+      <w:r>
+        <w:rPr>
+          <w:rFonts w:ascii="Arial" w:hAnsi="Arial" w:cs="Arial"/>
+          <w:sz w:val="24"/>
+          <w:szCs w:val="24"/>
+        </w:rPr>
+        <w:t>Null</w:t>
+      </w:r>
+      <w:proofErr w:type="spellEnd"/>
+      <w:r>
+        <w:rPr>
+          <w:rFonts w:ascii="Arial" w:hAnsi="Arial" w:cs="Arial"/>
+          <w:sz w:val="24"/>
+          <w:szCs w:val="24"/>
+        </w:rPr>
+        <w:t xml:space="preserve">, y tiene designado un valor por defecto. </w:t>
       </w:r>
     </w:p>
     <w:tbl>
@@ -17244,13 +19049,69 @@
                 <w:szCs w:val="24"/>
               </w:rPr>
             </w:pPr>
-            <w:r>
-              <w:rPr>
-                <w:rFonts w:ascii="Arial" w:hAnsi="Arial" w:cs="Arial"/>
-                <w:sz w:val="24"/>
-                <w:szCs w:val="24"/>
-              </w:rPr>
-              <w:t>Varchar(20) Not Null, Min 8, Max 20 Default ‘Sin Nombre’</w:t>
+            <w:proofErr w:type="spellStart"/>
+            <w:proofErr w:type="gramStart"/>
+            <w:r>
+              <w:rPr>
+                <w:rFonts w:ascii="Arial" w:hAnsi="Arial" w:cs="Arial"/>
+                <w:sz w:val="24"/>
+                <w:szCs w:val="24"/>
+              </w:rPr>
+              <w:t>Varchar</w:t>
+            </w:r>
+            <w:proofErr w:type="spellEnd"/>
+            <w:r>
+              <w:rPr>
+                <w:rFonts w:ascii="Arial" w:hAnsi="Arial" w:cs="Arial"/>
+                <w:sz w:val="24"/>
+                <w:szCs w:val="24"/>
+              </w:rPr>
+              <w:t>(</w:t>
+            </w:r>
+            <w:proofErr w:type="gramEnd"/>
+            <w:r>
+              <w:rPr>
+                <w:rFonts w:ascii="Arial" w:hAnsi="Arial" w:cs="Arial"/>
+                <w:sz w:val="24"/>
+                <w:szCs w:val="24"/>
+              </w:rPr>
+              <w:t xml:space="preserve">20) </w:t>
+            </w:r>
+            <w:proofErr w:type="spellStart"/>
+            <w:r>
+              <w:rPr>
+                <w:rFonts w:ascii="Arial" w:hAnsi="Arial" w:cs="Arial"/>
+                <w:sz w:val="24"/>
+                <w:szCs w:val="24"/>
+              </w:rPr>
+              <w:t>Not</w:t>
+            </w:r>
+            <w:proofErr w:type="spellEnd"/>
+            <w:r>
+              <w:rPr>
+                <w:rFonts w:ascii="Arial" w:hAnsi="Arial" w:cs="Arial"/>
+                <w:sz w:val="24"/>
+                <w:szCs w:val="24"/>
+              </w:rPr>
+              <w:t xml:space="preserve"> </w:t>
+            </w:r>
+            <w:proofErr w:type="spellStart"/>
+            <w:r>
+              <w:rPr>
+                <w:rFonts w:ascii="Arial" w:hAnsi="Arial" w:cs="Arial"/>
+                <w:sz w:val="24"/>
+                <w:szCs w:val="24"/>
+              </w:rPr>
+              <w:t>Null</w:t>
+            </w:r>
+            <w:proofErr w:type="spellEnd"/>
+            <w:r>
+              <w:rPr>
+                <w:rFonts w:ascii="Arial" w:hAnsi="Arial" w:cs="Arial"/>
+                <w:sz w:val="24"/>
+                <w:szCs w:val="24"/>
+              </w:rPr>
+              <w:t>, Min 8, Max 20 Default ‘Sin Nombre’</w:t>
             </w:r>
           </w:p>
         </w:tc>
@@ -17294,13 +19155,59 @@
                 <w:szCs w:val="24"/>
               </w:rPr>
             </w:pPr>
-            <w:r>
-              <w:rPr>
-                <w:rFonts w:ascii="Arial" w:hAnsi="Arial" w:cs="Arial"/>
-                <w:sz w:val="24"/>
-                <w:szCs w:val="24"/>
-              </w:rPr>
-              <w:t xml:space="preserve">Int, Default 0, Not Null </w:t>
+            <w:proofErr w:type="spellStart"/>
+            <w:r>
+              <w:rPr>
+                <w:rFonts w:ascii="Arial" w:hAnsi="Arial" w:cs="Arial"/>
+                <w:sz w:val="24"/>
+                <w:szCs w:val="24"/>
+              </w:rPr>
+              <w:t>Int</w:t>
+            </w:r>
+            <w:proofErr w:type="spellEnd"/>
+            <w:r>
+              <w:rPr>
+                <w:rFonts w:ascii="Arial" w:hAnsi="Arial" w:cs="Arial"/>
+                <w:sz w:val="24"/>
+                <w:szCs w:val="24"/>
+              </w:rPr>
+              <w:t xml:space="preserve">, Default 0, </w:t>
+            </w:r>
+            <w:proofErr w:type="spellStart"/>
+            <w:r>
+              <w:rPr>
+                <w:rFonts w:ascii="Arial" w:hAnsi="Arial" w:cs="Arial"/>
+                <w:sz w:val="24"/>
+                <w:szCs w:val="24"/>
+              </w:rPr>
+              <w:t>Not</w:t>
+            </w:r>
+            <w:proofErr w:type="spellEnd"/>
+            <w:r>
+              <w:rPr>
+                <w:rFonts w:ascii="Arial" w:hAnsi="Arial" w:cs="Arial"/>
+                <w:sz w:val="24"/>
+                <w:szCs w:val="24"/>
+              </w:rPr>
+              <w:t xml:space="preserve"> </w:t>
+            </w:r>
+            <w:proofErr w:type="spellStart"/>
+            <w:r>
+              <w:rPr>
+                <w:rFonts w:ascii="Arial" w:hAnsi="Arial" w:cs="Arial"/>
+                <w:sz w:val="24"/>
+                <w:szCs w:val="24"/>
+              </w:rPr>
+              <w:t>Null</w:t>
+            </w:r>
+            <w:proofErr w:type="spellEnd"/>
+            <w:r>
+              <w:rPr>
+                <w:rFonts w:ascii="Arial" w:hAnsi="Arial" w:cs="Arial"/>
+                <w:sz w:val="24"/>
+                <w:szCs w:val="24"/>
+              </w:rPr>
+              <w:t xml:space="preserve"> </w:t>
             </w:r>
           </w:p>
         </w:tc>
@@ -17360,7 +19267,25 @@
           <w:szCs w:val="24"/>
         </w:rPr>
         <w:lastRenderedPageBreak/>
-        <w:t>Auto incrementable y no aceptaba valores vacíos. El campo jugadores es un dato de tipo cadena con longitud de 20 caracteres como máximo, no acepta valores vacíos o Null, y se define como un mínimo de 8 caracteres y un máximo de 20. Por último, el campo Score es un dato de tipo entero o numérico, no acepta valores vacíos y por default tiene aginado el valor de 0.</w:t>
+        <w:t xml:space="preserve">Auto incrementable y no aceptaba valores vacíos. El campo jugadores es un dato de tipo cadena con longitud de 20 caracteres como máximo, no acepta valores vacíos o </w:t>
+      </w:r>
+      <w:proofErr w:type="spellStart"/>
+      <w:r>
+        <w:rPr>
+          <w:rFonts w:ascii="Arial" w:hAnsi="Arial" w:cs="Arial"/>
+          <w:sz w:val="24"/>
+          <w:szCs w:val="24"/>
+        </w:rPr>
+        <w:t>Null</w:t>
+      </w:r>
+      <w:proofErr w:type="spellEnd"/>
+      <w:r>
+        <w:rPr>
+          <w:rFonts w:ascii="Arial" w:hAnsi="Arial" w:cs="Arial"/>
+          <w:sz w:val="24"/>
+          <w:szCs w:val="24"/>
+        </w:rPr>
+        <w:t>, y se define como un mínimo de 8 caracteres y un máximo de 20. Por último, el campo Score es un dato de tipo entero o numérico, no acepta valores vacíos y por default tiene aginado el valor de 0.</w:t>
       </w:r>
     </w:p>
     <w:tbl>
@@ -17529,6 +19454,7 @@
                 <w:szCs w:val="24"/>
               </w:rPr>
             </w:pPr>
+            <w:proofErr w:type="spellStart"/>
             <w:r>
               <w:rPr>
                 <w:rFonts w:ascii="Arial" w:hAnsi="Arial" w:cs="Arial"/>
@@ -17537,6 +19463,7 @@
               </w:rPr>
               <w:t>IdPalabra</w:t>
             </w:r>
+            <w:proofErr w:type="spellEnd"/>
           </w:p>
         </w:tc>
         <w:tc>
@@ -17553,13 +19480,41 @@
                 <w:szCs w:val="24"/>
               </w:rPr>
             </w:pPr>
-            <w:r>
-              <w:rPr>
-                <w:rFonts w:ascii="Arial" w:hAnsi="Arial" w:cs="Arial"/>
-                <w:sz w:val="24"/>
-                <w:szCs w:val="24"/>
-              </w:rPr>
-              <w:t>Int Forean Key Palabras</w:t>
+            <w:proofErr w:type="spellStart"/>
+            <w:r>
+              <w:rPr>
+                <w:rFonts w:ascii="Arial" w:hAnsi="Arial" w:cs="Arial"/>
+                <w:sz w:val="24"/>
+                <w:szCs w:val="24"/>
+              </w:rPr>
+              <w:t>Int</w:t>
+            </w:r>
+            <w:proofErr w:type="spellEnd"/>
+            <w:r>
+              <w:rPr>
+                <w:rFonts w:ascii="Arial" w:hAnsi="Arial" w:cs="Arial"/>
+                <w:sz w:val="24"/>
+                <w:szCs w:val="24"/>
+              </w:rPr>
+              <w:t xml:space="preserve"> </w:t>
+            </w:r>
+            <w:proofErr w:type="spellStart"/>
+            <w:r>
+              <w:rPr>
+                <w:rFonts w:ascii="Arial" w:hAnsi="Arial" w:cs="Arial"/>
+                <w:sz w:val="24"/>
+                <w:szCs w:val="24"/>
+              </w:rPr>
+              <w:t>Forean</w:t>
+            </w:r>
+            <w:proofErr w:type="spellEnd"/>
+            <w:r>
+              <w:rPr>
+                <w:rFonts w:ascii="Arial" w:hAnsi="Arial" w:cs="Arial"/>
+                <w:sz w:val="24"/>
+                <w:szCs w:val="24"/>
+              </w:rPr>
+              <w:t xml:space="preserve"> Key Palabras</w:t>
             </w:r>
           </w:p>
         </w:tc>
@@ -17579,6 +19534,7 @@
                 <w:szCs w:val="24"/>
               </w:rPr>
             </w:pPr>
+            <w:proofErr w:type="spellStart"/>
             <w:r>
               <w:rPr>
                 <w:rFonts w:ascii="Arial" w:hAnsi="Arial" w:cs="Arial"/>
@@ -17587,6 +19543,7 @@
               </w:rPr>
               <w:t>IdPartida</w:t>
             </w:r>
+            <w:proofErr w:type="spellEnd"/>
           </w:p>
         </w:tc>
         <w:tc>
@@ -17603,13 +19560,41 @@
                 <w:szCs w:val="24"/>
               </w:rPr>
             </w:pPr>
-            <w:r>
-              <w:rPr>
-                <w:rFonts w:ascii="Arial" w:hAnsi="Arial" w:cs="Arial"/>
-                <w:sz w:val="24"/>
-                <w:szCs w:val="24"/>
-              </w:rPr>
-              <w:t>Int Forean Key Partida</w:t>
+            <w:proofErr w:type="spellStart"/>
+            <w:r>
+              <w:rPr>
+                <w:rFonts w:ascii="Arial" w:hAnsi="Arial" w:cs="Arial"/>
+                <w:sz w:val="24"/>
+                <w:szCs w:val="24"/>
+              </w:rPr>
+              <w:t>Int</w:t>
+            </w:r>
+            <w:proofErr w:type="spellEnd"/>
+            <w:r>
+              <w:rPr>
+                <w:rFonts w:ascii="Arial" w:hAnsi="Arial" w:cs="Arial"/>
+                <w:sz w:val="24"/>
+                <w:szCs w:val="24"/>
+              </w:rPr>
+              <w:t xml:space="preserve"> </w:t>
+            </w:r>
+            <w:proofErr w:type="spellStart"/>
+            <w:r>
+              <w:rPr>
+                <w:rFonts w:ascii="Arial" w:hAnsi="Arial" w:cs="Arial"/>
+                <w:sz w:val="24"/>
+                <w:szCs w:val="24"/>
+              </w:rPr>
+              <w:t>Forean</w:t>
+            </w:r>
+            <w:proofErr w:type="spellEnd"/>
+            <w:r>
+              <w:rPr>
+                <w:rFonts w:ascii="Arial" w:hAnsi="Arial" w:cs="Arial"/>
+                <w:sz w:val="24"/>
+                <w:szCs w:val="24"/>
+              </w:rPr>
+              <w:t xml:space="preserve"> Key Partida</w:t>
             </w:r>
           </w:p>
         </w:tc>
@@ -17660,7 +19645,43 @@
           <w:sz w:val="24"/>
           <w:szCs w:val="24"/>
         </w:rPr>
-        <w:t xml:space="preserve"> define la relación entre las dos tablas antes descritas, en primera instancia cuenta con un identificador (PK) de tipo auto incrementable, y tiene dos campos IdPalabra e IdPartida, son campos de tipo numérico enteros, y sus valores derivan de ser Llaves foráneas (FK), la primera es FK de la tabla palabras y la segunda es FK de la tabla partida. </w:t>
+        <w:t xml:space="preserve"> define la relación entre las dos tablas antes descritas, en primera instancia cuenta con un identificador (PK) de tipo auto incrementable, y tiene dos campos </w:t>
+      </w:r>
+      <w:proofErr w:type="spellStart"/>
+      <w:r>
+        <w:rPr>
+          <w:rFonts w:ascii="Arial" w:hAnsi="Arial" w:cs="Arial"/>
+          <w:sz w:val="24"/>
+          <w:szCs w:val="24"/>
+        </w:rPr>
+        <w:t>IdPalabra</w:t>
+      </w:r>
+      <w:proofErr w:type="spellEnd"/>
+      <w:r>
+        <w:rPr>
+          <w:rFonts w:ascii="Arial" w:hAnsi="Arial" w:cs="Arial"/>
+          <w:sz w:val="24"/>
+          <w:szCs w:val="24"/>
+        </w:rPr>
+        <w:t xml:space="preserve"> e </w:t>
+      </w:r>
+      <w:proofErr w:type="spellStart"/>
+      <w:r>
+        <w:rPr>
+          <w:rFonts w:ascii="Arial" w:hAnsi="Arial" w:cs="Arial"/>
+          <w:sz w:val="24"/>
+          <w:szCs w:val="24"/>
+        </w:rPr>
+        <w:t>IdPartida</w:t>
+      </w:r>
+      <w:proofErr w:type="spellEnd"/>
+      <w:r>
+        <w:rPr>
+          <w:rFonts w:ascii="Arial" w:hAnsi="Arial" w:cs="Arial"/>
+          <w:sz w:val="24"/>
+          <w:szCs w:val="24"/>
+        </w:rPr>
+        <w:t xml:space="preserve">, son campos de tipo numérico enteros, y sus valores derivan de ser Llaves foráneas (FK), la primera es FK de la tabla palabras y la segunda es FK de la tabla partida. </w:t>
       </w:r>
     </w:p>
     <w:p>
@@ -17754,7 +19775,7 @@
                     <pic:cNvPicPr/>
                   </pic:nvPicPr>
                   <pic:blipFill>
-                    <a:blip r:embed="rId12"/>
+                    <a:blip r:embed="rId16"/>
                     <a:stretch>
                       <a:fillRect/>
                     </a:stretch>
@@ -17826,7 +19847,7 @@
           <w:sz w:val="24"/>
           <w:szCs w:val="24"/>
         </w:rPr>
-        <w:t>6</w:t>
+        <w:t>10</w:t>
       </w:r>
       <w:r>
         <w:rPr>
@@ -17891,7 +19912,7 @@
                     <pic:cNvPicPr/>
                   </pic:nvPicPr>
                   <pic:blipFill>
-                    <a:blip r:embed="rId13"/>
+                    <a:blip r:embed="rId17"/>
                     <a:stretch>
                       <a:fillRect/>
                     </a:stretch>
@@ -17964,7 +19985,7 @@
           <w:sz w:val="24"/>
           <w:szCs w:val="24"/>
         </w:rPr>
-        <w:t>7</w:t>
+        <w:t>11</w:t>
       </w:r>
       <w:r>
         <w:rPr>
@@ -18271,14 +20292,25 @@
           <w:szCs w:val="24"/>
         </w:rPr>
       </w:pPr>
-      <w:r>
-        <w:rPr>
-          <w:rFonts w:ascii="Arial" w:hAnsi="Arial" w:cs="Arial"/>
-          <w:sz w:val="24"/>
-          <w:szCs w:val="24"/>
-        </w:rPr>
-        <w:t xml:space="preserve">Gomme, A. B. (2020). </w:t>
-      </w:r>
+      <w:proofErr w:type="spellStart"/>
+      <w:r>
+        <w:rPr>
+          <w:rFonts w:ascii="Arial" w:hAnsi="Arial" w:cs="Arial"/>
+          <w:sz w:val="24"/>
+          <w:szCs w:val="24"/>
+        </w:rPr>
+        <w:t>Gomme</w:t>
+      </w:r>
+      <w:proofErr w:type="spellEnd"/>
+      <w:r>
+        <w:rPr>
+          <w:rFonts w:ascii="Arial" w:hAnsi="Arial" w:cs="Arial"/>
+          <w:sz w:val="24"/>
+          <w:szCs w:val="24"/>
+        </w:rPr>
+        <w:t xml:space="preserve">, A. B. (2020). </w:t>
+      </w:r>
+      <w:proofErr w:type="spellStart"/>
       <w:r>
         <w:rPr>
           <w:rFonts w:ascii="Arial" w:hAnsi="Arial" w:cs="Arial"/>
@@ -18287,15 +20319,230 @@
           <w:sz w:val="24"/>
           <w:szCs w:val="24"/>
         </w:rPr>
-        <w:t>The Traditional Games of England, Scotland, and Ireland: Volume 2</w:t>
-      </w:r>
-      <w:r>
-        <w:rPr>
-          <w:rFonts w:ascii="Arial" w:hAnsi="Arial" w:cs="Arial"/>
-          <w:sz w:val="24"/>
-          <w:szCs w:val="24"/>
-        </w:rPr>
-        <w:t>. BoD–Books on Demand.</w:t>
+        <w:t>The</w:t>
+      </w:r>
+      <w:proofErr w:type="spellEnd"/>
+      <w:r>
+        <w:rPr>
+          <w:rFonts w:ascii="Arial" w:hAnsi="Arial" w:cs="Arial"/>
+          <w:i/>
+          <w:iCs/>
+          <w:sz w:val="24"/>
+          <w:szCs w:val="24"/>
+        </w:rPr>
+        <w:t xml:space="preserve"> </w:t>
+      </w:r>
+      <w:proofErr w:type="spellStart"/>
+      <w:r>
+        <w:rPr>
+          <w:rFonts w:ascii="Arial" w:hAnsi="Arial" w:cs="Arial"/>
+          <w:i/>
+          <w:iCs/>
+          <w:sz w:val="24"/>
+          <w:szCs w:val="24"/>
+        </w:rPr>
+        <w:t>Traditional</w:t>
+      </w:r>
+      <w:proofErr w:type="spellEnd"/>
+      <w:r>
+        <w:rPr>
+          <w:rFonts w:ascii="Arial" w:hAnsi="Arial" w:cs="Arial"/>
+          <w:i/>
+          <w:iCs/>
+          <w:sz w:val="24"/>
+          <w:szCs w:val="24"/>
+        </w:rPr>
+        <w:t xml:space="preserve"> </w:t>
+      </w:r>
+      <w:proofErr w:type="spellStart"/>
+      <w:r>
+        <w:rPr>
+          <w:rFonts w:ascii="Arial" w:hAnsi="Arial" w:cs="Arial"/>
+          <w:i/>
+          <w:iCs/>
+          <w:sz w:val="24"/>
+          <w:szCs w:val="24"/>
+        </w:rPr>
+        <w:t>Games</w:t>
+      </w:r>
+      <w:proofErr w:type="spellEnd"/>
+      <w:r>
+        <w:rPr>
+          <w:rFonts w:ascii="Arial" w:hAnsi="Arial" w:cs="Arial"/>
+          <w:i/>
+          <w:iCs/>
+          <w:sz w:val="24"/>
+          <w:szCs w:val="24"/>
+        </w:rPr>
+        <w:t xml:space="preserve"> </w:t>
+      </w:r>
+      <w:proofErr w:type="spellStart"/>
+      <w:r>
+        <w:rPr>
+          <w:rFonts w:ascii="Arial" w:hAnsi="Arial" w:cs="Arial"/>
+          <w:i/>
+          <w:iCs/>
+          <w:sz w:val="24"/>
+          <w:szCs w:val="24"/>
+        </w:rPr>
+        <w:t>of</w:t>
+      </w:r>
+      <w:proofErr w:type="spellEnd"/>
+      <w:r>
+        <w:rPr>
+          <w:rFonts w:ascii="Arial" w:hAnsi="Arial" w:cs="Arial"/>
+          <w:i/>
+          <w:iCs/>
+          <w:sz w:val="24"/>
+          <w:szCs w:val="24"/>
+        </w:rPr>
+        <w:t xml:space="preserve"> </w:t>
+      </w:r>
+      <w:proofErr w:type="spellStart"/>
+      <w:r>
+        <w:rPr>
+          <w:rFonts w:ascii="Arial" w:hAnsi="Arial" w:cs="Arial"/>
+          <w:i/>
+          <w:iCs/>
+          <w:sz w:val="24"/>
+          <w:szCs w:val="24"/>
+        </w:rPr>
+        <w:t>England</w:t>
+      </w:r>
+      <w:proofErr w:type="spellEnd"/>
+      <w:r>
+        <w:rPr>
+          <w:rFonts w:ascii="Arial" w:hAnsi="Arial" w:cs="Arial"/>
+          <w:i/>
+          <w:iCs/>
+          <w:sz w:val="24"/>
+          <w:szCs w:val="24"/>
+        </w:rPr>
+        <w:t xml:space="preserve">, Scotland, and </w:t>
+      </w:r>
+      <w:proofErr w:type="spellStart"/>
+      <w:r>
+        <w:rPr>
+          <w:rFonts w:ascii="Arial" w:hAnsi="Arial" w:cs="Arial"/>
+          <w:i/>
+          <w:iCs/>
+          <w:sz w:val="24"/>
+          <w:szCs w:val="24"/>
+        </w:rPr>
+        <w:t>Ireland</w:t>
+      </w:r>
+      <w:proofErr w:type="spellEnd"/>
+      <w:r>
+        <w:rPr>
+          <w:rFonts w:ascii="Arial" w:hAnsi="Arial" w:cs="Arial"/>
+          <w:i/>
+          <w:iCs/>
+          <w:sz w:val="24"/>
+          <w:szCs w:val="24"/>
+        </w:rPr>
+        <w:t xml:space="preserve">: </w:t>
+      </w:r>
+      <w:proofErr w:type="spellStart"/>
+      <w:r>
+        <w:rPr>
+          <w:rFonts w:ascii="Arial" w:hAnsi="Arial" w:cs="Arial"/>
+          <w:i/>
+          <w:iCs/>
+          <w:sz w:val="24"/>
+          <w:szCs w:val="24"/>
+        </w:rPr>
+        <w:t>Volume</w:t>
+      </w:r>
+      <w:proofErr w:type="spellEnd"/>
+      <w:r>
+        <w:rPr>
+          <w:rFonts w:ascii="Arial" w:hAnsi="Arial" w:cs="Arial"/>
+          <w:i/>
+          <w:iCs/>
+          <w:sz w:val="24"/>
+          <w:szCs w:val="24"/>
+        </w:rPr>
+        <w:t xml:space="preserve"> 2</w:t>
+      </w:r>
+      <w:r>
+        <w:rPr>
+          <w:rFonts w:ascii="Arial" w:hAnsi="Arial" w:cs="Arial"/>
+          <w:sz w:val="24"/>
+          <w:szCs w:val="24"/>
+        </w:rPr>
+        <w:t xml:space="preserve">. </w:t>
+      </w:r>
+      <w:proofErr w:type="spellStart"/>
+      <w:r>
+        <w:rPr>
+          <w:rFonts w:ascii="Arial" w:hAnsi="Arial" w:cs="Arial"/>
+          <w:sz w:val="24"/>
+          <w:szCs w:val="24"/>
+        </w:rPr>
+        <w:t>BoD</w:t>
+      </w:r>
+      <w:proofErr w:type="spellEnd"/>
+      <w:r>
+        <w:rPr>
+          <w:rFonts w:ascii="Arial" w:hAnsi="Arial" w:cs="Arial"/>
+          <w:sz w:val="24"/>
+          <w:szCs w:val="24"/>
+        </w:rPr>
+        <w:t>–</w:t>
+      </w:r>
+      <w:proofErr w:type="spellStart"/>
+      <w:r>
+        <w:rPr>
+          <w:rFonts w:ascii="Arial" w:hAnsi="Arial" w:cs="Arial"/>
+          <w:sz w:val="24"/>
+          <w:szCs w:val="24"/>
+        </w:rPr>
+        <w:t>Books</w:t>
+      </w:r>
+      <w:proofErr w:type="spellEnd"/>
+      <w:r>
+        <w:rPr>
+          <w:rFonts w:ascii="Arial" w:hAnsi="Arial" w:cs="Arial"/>
+          <w:sz w:val="24"/>
+          <w:szCs w:val="24"/>
+        </w:rPr>
+        <w:t xml:space="preserve"> </w:t>
+      </w:r>
+      <w:proofErr w:type="spellStart"/>
+      <w:r>
+        <w:rPr>
+          <w:rFonts w:ascii="Arial" w:hAnsi="Arial" w:cs="Arial"/>
+          <w:sz w:val="24"/>
+          <w:szCs w:val="24"/>
+        </w:rPr>
+        <w:t>on</w:t>
+      </w:r>
+      <w:proofErr w:type="spellEnd"/>
+      <w:r>
+        <w:rPr>
+          <w:rFonts w:ascii="Arial" w:hAnsi="Arial" w:cs="Arial"/>
+          <w:sz w:val="24"/>
+          <w:szCs w:val="24"/>
+        </w:rPr>
+        <w:t xml:space="preserve"> </w:t>
+      </w:r>
+      <w:proofErr w:type="spellStart"/>
+      <w:r>
+        <w:rPr>
+          <w:rFonts w:ascii="Arial" w:hAnsi="Arial" w:cs="Arial"/>
+          <w:sz w:val="24"/>
+          <w:szCs w:val="24"/>
+        </w:rPr>
+        <w:t>Demand</w:t>
+      </w:r>
+      <w:proofErr w:type="spellEnd"/>
+      <w:r>
+        <w:rPr>
+          <w:rFonts w:ascii="Arial" w:hAnsi="Arial" w:cs="Arial"/>
+          <w:sz w:val="24"/>
+          <w:szCs w:val="24"/>
+        </w:rPr>
+        <w:t>.</w:t>
       </w:r>
     </w:p>
     <w:p>
@@ -18307,13 +20554,167 @@
           <w:szCs w:val="24"/>
         </w:rPr>
       </w:pPr>
-      <w:r>
-        <w:rPr>
-          <w:rFonts w:ascii="Arial" w:hAnsi="Arial" w:cs="Arial"/>
-          <w:sz w:val="24"/>
-          <w:szCs w:val="24"/>
-        </w:rPr>
-        <w:t xml:space="preserve">Bharambe, A. R., Pang, J., &amp; Seshan, S. (2006, May). Colyseus: A Distributed Architecture for Online Multiplayer Games. In </w:t>
+      <w:proofErr w:type="spellStart"/>
+      <w:r>
+        <w:rPr>
+          <w:rFonts w:ascii="Arial" w:hAnsi="Arial" w:cs="Arial"/>
+          <w:sz w:val="24"/>
+          <w:szCs w:val="24"/>
+        </w:rPr>
+        <w:t>Bharambe</w:t>
+      </w:r>
+      <w:proofErr w:type="spellEnd"/>
+      <w:r>
+        <w:rPr>
+          <w:rFonts w:ascii="Arial" w:hAnsi="Arial" w:cs="Arial"/>
+          <w:sz w:val="24"/>
+          <w:szCs w:val="24"/>
+        </w:rPr>
+        <w:t xml:space="preserve">, A. R., </w:t>
+      </w:r>
+      <w:proofErr w:type="spellStart"/>
+      <w:r>
+        <w:rPr>
+          <w:rFonts w:ascii="Arial" w:hAnsi="Arial" w:cs="Arial"/>
+          <w:sz w:val="24"/>
+          <w:szCs w:val="24"/>
+        </w:rPr>
+        <w:t>Pang</w:t>
+      </w:r>
+      <w:proofErr w:type="spellEnd"/>
+      <w:r>
+        <w:rPr>
+          <w:rFonts w:ascii="Arial" w:hAnsi="Arial" w:cs="Arial"/>
+          <w:sz w:val="24"/>
+          <w:szCs w:val="24"/>
+        </w:rPr>
+        <w:t xml:space="preserve">, J., &amp; </w:t>
+      </w:r>
+      <w:proofErr w:type="spellStart"/>
+      <w:r>
+        <w:rPr>
+          <w:rFonts w:ascii="Arial" w:hAnsi="Arial" w:cs="Arial"/>
+          <w:sz w:val="24"/>
+          <w:szCs w:val="24"/>
+        </w:rPr>
+        <w:t>Seshan</w:t>
+      </w:r>
+      <w:proofErr w:type="spellEnd"/>
+      <w:r>
+        <w:rPr>
+          <w:rFonts w:ascii="Arial" w:hAnsi="Arial" w:cs="Arial"/>
+          <w:sz w:val="24"/>
+          <w:szCs w:val="24"/>
+        </w:rPr>
+        <w:t xml:space="preserve">, S. (2006, May). </w:t>
+      </w:r>
+      <w:proofErr w:type="spellStart"/>
+      <w:r>
+        <w:rPr>
+          <w:rFonts w:ascii="Arial" w:hAnsi="Arial" w:cs="Arial"/>
+          <w:sz w:val="24"/>
+          <w:szCs w:val="24"/>
+        </w:rPr>
+        <w:t>Colyseus</w:t>
+      </w:r>
+      <w:proofErr w:type="spellEnd"/>
+      <w:r>
+        <w:rPr>
+          <w:rFonts w:ascii="Arial" w:hAnsi="Arial" w:cs="Arial"/>
+          <w:sz w:val="24"/>
+          <w:szCs w:val="24"/>
+        </w:rPr>
+        <w:t xml:space="preserve">: A </w:t>
+      </w:r>
+      <w:proofErr w:type="spellStart"/>
+      <w:r>
+        <w:rPr>
+          <w:rFonts w:ascii="Arial" w:hAnsi="Arial" w:cs="Arial"/>
+          <w:sz w:val="24"/>
+          <w:szCs w:val="24"/>
+        </w:rPr>
+        <w:t>Distributed</w:t>
+      </w:r>
+      <w:proofErr w:type="spellEnd"/>
+      <w:r>
+        <w:rPr>
+          <w:rFonts w:ascii="Arial" w:hAnsi="Arial" w:cs="Arial"/>
+          <w:sz w:val="24"/>
+          <w:szCs w:val="24"/>
+        </w:rPr>
+        <w:t xml:space="preserve"> </w:t>
+      </w:r>
+      <w:proofErr w:type="spellStart"/>
+      <w:r>
+        <w:rPr>
+          <w:rFonts w:ascii="Arial" w:hAnsi="Arial" w:cs="Arial"/>
+          <w:sz w:val="24"/>
+          <w:szCs w:val="24"/>
+        </w:rPr>
+        <w:t>Architecture</w:t>
+      </w:r>
+      <w:proofErr w:type="spellEnd"/>
+      <w:r>
+        <w:rPr>
+          <w:rFonts w:ascii="Arial" w:hAnsi="Arial" w:cs="Arial"/>
+          <w:sz w:val="24"/>
+          <w:szCs w:val="24"/>
+        </w:rPr>
+        <w:t xml:space="preserve"> </w:t>
+      </w:r>
+      <w:proofErr w:type="spellStart"/>
+      <w:r>
+        <w:rPr>
+          <w:rFonts w:ascii="Arial" w:hAnsi="Arial" w:cs="Arial"/>
+          <w:sz w:val="24"/>
+          <w:szCs w:val="24"/>
+        </w:rPr>
+        <w:t>for</w:t>
+      </w:r>
+      <w:proofErr w:type="spellEnd"/>
+      <w:r>
+        <w:rPr>
+          <w:rFonts w:ascii="Arial" w:hAnsi="Arial" w:cs="Arial"/>
+          <w:sz w:val="24"/>
+          <w:szCs w:val="24"/>
+        </w:rPr>
+        <w:t xml:space="preserve"> Online </w:t>
+      </w:r>
+      <w:proofErr w:type="spellStart"/>
+      <w:r>
+        <w:rPr>
+          <w:rFonts w:ascii="Arial" w:hAnsi="Arial" w:cs="Arial"/>
+          <w:sz w:val="24"/>
+          <w:szCs w:val="24"/>
+        </w:rPr>
+        <w:t>Multiplayer</w:t>
+      </w:r>
+      <w:proofErr w:type="spellEnd"/>
+      <w:r>
+        <w:rPr>
+          <w:rFonts w:ascii="Arial" w:hAnsi="Arial" w:cs="Arial"/>
+          <w:sz w:val="24"/>
+          <w:szCs w:val="24"/>
+        </w:rPr>
+        <w:t xml:space="preserve"> </w:t>
+      </w:r>
+      <w:proofErr w:type="spellStart"/>
+      <w:r>
+        <w:rPr>
+          <w:rFonts w:ascii="Arial" w:hAnsi="Arial" w:cs="Arial"/>
+          <w:sz w:val="24"/>
+          <w:szCs w:val="24"/>
+        </w:rPr>
+        <w:t>Games</w:t>
+      </w:r>
+      <w:proofErr w:type="spellEnd"/>
+      <w:r>
+        <w:rPr>
+          <w:rFonts w:ascii="Arial" w:hAnsi="Arial" w:cs="Arial"/>
+          <w:sz w:val="24"/>
+          <w:szCs w:val="24"/>
+        </w:rPr>
+        <w:t xml:space="preserve">. In </w:t>
       </w:r>
       <w:r>
         <w:rPr>
@@ -18351,6 +20752,7 @@
         </w:rPr>
         <w:t xml:space="preserve">Belli, S., &amp; Raventós, C. L. (2008). Breve historia de los videojuegos. </w:t>
       </w:r>
+      <w:proofErr w:type="spellStart"/>
       <w:r>
         <w:rPr>
           <w:rFonts w:ascii="Arial" w:hAnsi="Arial" w:cs="Arial"/>
@@ -18359,7 +20761,18 @@
           <w:sz w:val="24"/>
           <w:szCs w:val="24"/>
         </w:rPr>
-        <w:t>Athenea Digital. Revista de pensamiento e investigación social</w:t>
+        <w:t>Athenea</w:t>
+      </w:r>
+      <w:proofErr w:type="spellEnd"/>
+      <w:r>
+        <w:rPr>
+          <w:rFonts w:ascii="Arial" w:hAnsi="Arial" w:cs="Arial"/>
+          <w:i/>
+          <w:iCs/>
+          <w:sz w:val="24"/>
+          <w:szCs w:val="24"/>
+        </w:rPr>
+        <w:t xml:space="preserve"> Digital. Revista de pensamiento e investigación social</w:t>
       </w:r>
       <w:r>
         <w:rPr>
@@ -18385,7 +20798,25 @@
           <w:sz w:val="24"/>
           <w:szCs w:val="24"/>
         </w:rPr>
-        <w:t xml:space="preserve">Marini, E. (Octubre, 2012) </w:t>
+        <w:t>Marini, E. (</w:t>
+      </w:r>
+      <w:proofErr w:type="gramStart"/>
+      <w:r>
+        <w:rPr>
+          <w:rFonts w:ascii="Arial" w:hAnsi="Arial" w:cs="Arial"/>
+          <w:sz w:val="24"/>
+          <w:szCs w:val="24"/>
+        </w:rPr>
+        <w:t>Octubre</w:t>
+      </w:r>
+      <w:proofErr w:type="gramEnd"/>
+      <w:r>
+        <w:rPr>
+          <w:rFonts w:ascii="Arial" w:hAnsi="Arial" w:cs="Arial"/>
+          <w:sz w:val="24"/>
+          <w:szCs w:val="24"/>
+        </w:rPr>
+        <w:t xml:space="preserve">, 2012) </w:t>
       </w:r>
       <w:r>
         <w:rPr>

</xml_diff>